<commit_message>
Rationale for Domain Modelling
</commit_message>
<xml_diff>
--- a/Project Document/Basic Architecture & UI Design.docx
+++ b/Project Document/Basic Architecture & UI Design.docx
@@ -1,6 +1,6 @@
 
 <file path=word/document.xml><?xml version="1.0" encoding="utf-8"?>
-<w:document xmlns:wpc="http://schemas.microsoft.com/office/word/2010/wordprocessingCanvas" xmlns:cx="http://schemas.microsoft.com/office/drawing/2014/chartex" xmlns:cx1="http://schemas.microsoft.com/office/drawing/2015/9/8/chartex" xmlns:cx2="http://schemas.microsoft.com/office/drawing/2015/10/21/chartex" xmlns:cx3="http://schemas.microsoft.com/office/drawing/2016/5/9/chartex" xmlns:cx4="http://schemas.microsoft.com/office/drawing/2016/5/10/chartex" xmlns:cx5="http://schemas.microsoft.com/office/drawing/2016/5/11/chartex" xmlns:cx6="http://schemas.microsoft.com/office/drawing/2016/5/12/chartex" xmlns:cx7="http://schemas.microsoft.com/office/drawing/2016/5/13/chartex" xmlns:cx8="http://schemas.microsoft.com/office/drawing/2016/5/14/chartex" xmlns:mc="http://schemas.openxmlformats.org/markup-compatibility/2006" xmlns:aink="http://schemas.microsoft.com/office/drawing/2016/ink" xmlns:am3d="http://schemas.microsoft.com/office/drawing/2017/model3d" xmlns:o="urn:schemas-microsoft-com:office:office" xmlns:oel="http://schemas.microsoft.com/office/2019/extlst" xmlns:r="http://schemas.openxmlformats.org/officeDocument/2006/relationships" xmlns:m="http://schemas.openxmlformats.org/officeDocument/2006/math" xmlns:v="urn:schemas-microsoft-com:vml" xmlns:wp14="http://schemas.microsoft.com/office/word/2010/wordprocessingDrawing" xmlns:wp="http://schemas.openxmlformats.org/drawingml/2006/wordprocessingDrawing" xmlns:w10="urn:schemas-microsoft-com:office:word" xmlns:w="http://schemas.openxmlformats.org/wordprocessingml/2006/main" xmlns:w14="http://schemas.microsoft.com/office/word/2010/wordml" xmlns:w15="http://schemas.microsoft.com/office/word/2012/wordml" xmlns:w16cex="http://schemas.microsoft.com/office/word/2018/wordml/cex" xmlns:w16cid="http://schemas.microsoft.com/office/word/2016/wordml/cid" xmlns:w16="http://schemas.microsoft.com/office/word/2018/wordml" xmlns:w16du="http://schemas.microsoft.com/office/word/2023/wordml/word16du" xmlns:w16sdtdh="http://schemas.microsoft.com/office/word/2020/wordml/sdtdatahash" xmlns:w16se="http://schemas.microsoft.com/office/word/2015/wordml/symex" xmlns:wpg="http://schemas.microsoft.com/office/word/2010/wordprocessingGroup" xmlns:wpi="http://schemas.microsoft.com/office/word/2010/wordprocessingInk" xmlns:wne="http://schemas.microsoft.com/office/word/2006/wordml" xmlns:wps="http://schemas.microsoft.com/office/word/2010/wordprocessingShape" mc:Ignorable="w14 w15 w16se w16cid w16 w16cex w16sdtdh wp14">
+<w:document xmlns:wpc="http://schemas.microsoft.com/office/word/2010/wordprocessingCanvas" xmlns:cx="http://schemas.microsoft.com/office/drawing/2014/chartex" xmlns:cx1="http://schemas.microsoft.com/office/drawing/2015/9/8/chartex" xmlns:cx2="http://schemas.microsoft.com/office/drawing/2015/10/21/chartex" xmlns:cx3="http://schemas.microsoft.com/office/drawing/2016/5/9/chartex" xmlns:cx4="http://schemas.microsoft.com/office/drawing/2016/5/10/chartex" xmlns:cx5="http://schemas.microsoft.com/office/drawing/2016/5/11/chartex" xmlns:cx6="http://schemas.microsoft.com/office/drawing/2016/5/12/chartex" xmlns:cx7="http://schemas.microsoft.com/office/drawing/2016/5/13/chartex" xmlns:cx8="http://schemas.microsoft.com/office/drawing/2016/5/14/chartex" xmlns:mc="http://schemas.openxmlformats.org/markup-compatibility/2006" xmlns:aink="http://schemas.microsoft.com/office/drawing/2016/ink" xmlns:am3d="http://schemas.microsoft.com/office/drawing/2017/model3d" xmlns:o="urn:schemas-microsoft-com:office:office" xmlns:oel="http://schemas.microsoft.com/office/2019/extlst" xmlns:r="http://schemas.openxmlformats.org/officeDocument/2006/relationships" xmlns:m="http://schemas.openxmlformats.org/officeDocument/2006/math" xmlns:v="urn:schemas-microsoft-com:vml" xmlns:wp14="http://schemas.microsoft.com/office/word/2010/wordprocessingDrawing" xmlns:wp="http://schemas.openxmlformats.org/drawingml/2006/wordprocessingDrawing" xmlns:w10="urn:schemas-microsoft-com:office:word" xmlns:w="http://schemas.openxmlformats.org/wordprocessingml/2006/main" xmlns:w14="http://schemas.microsoft.com/office/word/2010/wordml" xmlns:w15="http://schemas.microsoft.com/office/word/2012/wordml" xmlns:w16cex="http://schemas.microsoft.com/office/word/2018/wordml/cex" xmlns:w16cid="http://schemas.microsoft.com/office/word/2016/wordml/cid" xmlns:w16="http://schemas.microsoft.com/office/word/2018/wordml" xmlns:w16sdtdh="http://schemas.microsoft.com/office/word/2020/wordml/sdtdatahash" xmlns:w16se="http://schemas.microsoft.com/office/word/2015/wordml/symex" xmlns:wpg="http://schemas.microsoft.com/office/word/2010/wordprocessingGroup" xmlns:wpi="http://schemas.microsoft.com/office/word/2010/wordprocessingInk" xmlns:wne="http://schemas.microsoft.com/office/word/2006/wordml" xmlns:wps="http://schemas.microsoft.com/office/word/2010/wordprocessingShape" mc:Ignorable="w14 w15 w16se w16cid w16 w16cex w16sdtdh wp14">
   <w:body>
     <w:p>
       <w:pPr>
@@ -263,47 +263,7 @@
           <w:sz w:val="22"/>
           <w:szCs w:val="22"/>
         </w:rPr>
-        <w:t xml:space="preserve">Soo Guan Yin, Chua Jun </w:t>
-      </w:r>
-      <w:proofErr w:type="spellStart"/>
-      <w:r>
-        <w:rPr>
-          <w:rFonts w:ascii="Arial" w:eastAsia="Times New Roman" w:hAnsi="Arial" w:cs="Arial"/>
-          <w:color w:val="000000"/>
-          <w:sz w:val="22"/>
-          <w:szCs w:val="22"/>
-        </w:rPr>
-        <w:t>Jie</w:t>
-      </w:r>
-      <w:proofErr w:type="spellEnd"/>
-      <w:r>
-        <w:rPr>
-          <w:rFonts w:ascii="Arial" w:eastAsia="Times New Roman" w:hAnsi="Arial" w:cs="Arial"/>
-          <w:color w:val="000000"/>
-          <w:sz w:val="22"/>
-          <w:szCs w:val="22"/>
-        </w:rPr>
-        <w:t xml:space="preserve">, Justin </w:t>
-      </w:r>
-      <w:proofErr w:type="spellStart"/>
-      <w:r>
-        <w:rPr>
-          <w:rFonts w:ascii="Arial" w:eastAsia="Times New Roman" w:hAnsi="Arial" w:cs="Arial"/>
-          <w:color w:val="000000"/>
-          <w:sz w:val="22"/>
-          <w:szCs w:val="22"/>
-        </w:rPr>
-        <w:t>Chuah</w:t>
-      </w:r>
-      <w:proofErr w:type="spellEnd"/>
-      <w:r>
-        <w:rPr>
-          <w:rFonts w:ascii="Arial" w:eastAsia="Times New Roman" w:hAnsi="Arial" w:cs="Arial"/>
-          <w:color w:val="000000"/>
-          <w:sz w:val="22"/>
-          <w:szCs w:val="22"/>
-        </w:rPr>
-        <w:t xml:space="preserve">, Lim </w:t>
+        <w:t xml:space="preserve">Soo Guan Yin, Chua Jun Jie, Justin Chuah, Lim </w:t>
       </w:r>
       <w:proofErr w:type="spellStart"/>
       <w:r>
@@ -333,6 +293,15 @@
     </w:p>
     <w:sdt>
       <w:sdtPr>
+        <w:rPr>
+          <w:rFonts w:asciiTheme="minorHAnsi" w:eastAsiaTheme="minorEastAsia" w:hAnsiTheme="minorHAnsi" w:cstheme="minorBidi"/>
+          <w:b w:val="0"/>
+          <w:bCs w:val="0"/>
+          <w:color w:val="auto"/>
+          <w:sz w:val="24"/>
+          <w:szCs w:val="24"/>
+          <w:lang w:val="en-MY" w:eastAsia="zh-CN"/>
+        </w:rPr>
         <w:id w:val="649870963"/>
         <w:docPartObj>
           <w:docPartGallery w:val="Table of Contents"/>
@@ -341,12 +310,7 @@
       </w:sdtPr>
       <w:sdtEndPr>
         <w:rPr>
-          <w:rFonts w:asciiTheme="minorHAnsi" w:eastAsiaTheme="minorEastAsia" w:hAnsiTheme="minorHAnsi" w:cstheme="minorBidi"/>
           <w:noProof/>
-          <w:color w:val="auto"/>
-          <w:sz w:val="24"/>
-          <w:szCs w:val="24"/>
-          <w:lang w:val="en-MY" w:eastAsia="zh-CN"/>
         </w:rPr>
       </w:sdtEndPr>
       <w:sdtContent>
@@ -371,6 +335,9 @@
               <w:i w:val="0"/>
               <w:iCs w:val="0"/>
               <w:noProof/>
+              <w:sz w:val="22"/>
+              <w:szCs w:val="22"/>
+              <w:lang w:val="en-GB"/>
             </w:rPr>
           </w:pPr>
           <w:r>
@@ -390,7 +357,7 @@
             </w:rPr>
             <w:fldChar w:fldCharType="separate"/>
           </w:r>
-          <w:hyperlink w:anchor="_Toc131105531" w:history="1">
+          <w:hyperlink w:anchor="_Toc131294481" w:history="1">
             <w:r>
               <w:rPr>
                 <w:rStyle w:val="Hyperlink"/>
@@ -417,7 +384,7 @@
                 <w:noProof/>
                 <w:webHidden/>
               </w:rPr>
-              <w:instrText xml:space="preserve"> PAGEREF _Toc131105531 \h </w:instrText>
+              <w:instrText xml:space="preserve"> PAGEREF _Toc131294481 \h </w:instrText>
             </w:r>
             <w:r>
               <w:rPr>
@@ -459,17 +426,16 @@
               <w:b w:val="0"/>
               <w:bCs w:val="0"/>
               <w:noProof/>
-              <w:sz w:val="24"/>
-              <w:szCs w:val="24"/>
+              <w:lang w:val="en-GB"/>
             </w:rPr>
           </w:pPr>
-          <w:hyperlink w:anchor="_Toc131105532" w:history="1">
+          <w:hyperlink w:anchor="_Toc131294482" w:history="1">
             <w:r>
               <w:rPr>
                 <w:rStyle w:val="Hyperlink"/>
                 <w:noProof/>
               </w:rPr>
-              <w:t>Class “Name”</w:t>
+              <w:t>Class “Application”</w:t>
             </w:r>
             <w:r>
               <w:rPr>
@@ -490,7 +456,7 @@
                 <w:noProof/>
                 <w:webHidden/>
               </w:rPr>
-              <w:instrText xml:space="preserve"> PAGEREF _Toc131105532 \h </w:instrText>
+              <w:instrText xml:space="preserve"> PAGEREF _Toc131294482 \h </w:instrText>
             </w:r>
             <w:r>
               <w:rPr>
@@ -532,17 +498,16 @@
               <w:b w:val="0"/>
               <w:bCs w:val="0"/>
               <w:noProof/>
-              <w:sz w:val="24"/>
-              <w:szCs w:val="24"/>
+              <w:lang w:val="en-GB"/>
             </w:rPr>
           </w:pPr>
-          <w:hyperlink w:anchor="_Toc131105533" w:history="1">
+          <w:hyperlink w:anchor="_Toc131294483" w:history="1">
             <w:r>
               <w:rPr>
                 <w:rStyle w:val="Hyperlink"/>
                 <w:noProof/>
               </w:rPr>
-              <w:t>Class “Name”</w:t>
+              <w:t>Class “Board”</w:t>
             </w:r>
             <w:r>
               <w:rPr>
@@ -563,7 +528,7 @@
                 <w:noProof/>
                 <w:webHidden/>
               </w:rPr>
-              <w:instrText xml:space="preserve"> PAGEREF _Toc131105533 \h </w:instrText>
+              <w:instrText xml:space="preserve"> PAGEREF _Toc131294483 \h </w:instrText>
             </w:r>
             <w:r>
               <w:rPr>
@@ -583,7 +548,7 @@
                 <w:noProof/>
                 <w:webHidden/>
               </w:rPr>
-              <w:t>3</w:t>
+              <w:t>4</w:t>
             </w:r>
             <w:r>
               <w:rPr>
@@ -605,17 +570,16 @@
               <w:b w:val="0"/>
               <w:bCs w:val="0"/>
               <w:noProof/>
-              <w:sz w:val="24"/>
-              <w:szCs w:val="24"/>
+              <w:lang w:val="en-GB"/>
             </w:rPr>
           </w:pPr>
-          <w:hyperlink w:anchor="_Toc131105534" w:history="1">
+          <w:hyperlink w:anchor="_Toc131294484" w:history="1">
             <w:r>
               <w:rPr>
                 <w:rStyle w:val="Hyperlink"/>
                 <w:noProof/>
               </w:rPr>
-              <w:t>Class “Name”</w:t>
+              <w:t>Class “Node”</w:t>
             </w:r>
             <w:r>
               <w:rPr>
@@ -636,7 +600,7 @@
                 <w:noProof/>
                 <w:webHidden/>
               </w:rPr>
-              <w:instrText xml:space="preserve"> PAGEREF _Toc131105534 \h </w:instrText>
+              <w:instrText xml:space="preserve"> PAGEREF _Toc131294484 \h </w:instrText>
             </w:r>
             <w:r>
               <w:rPr>
@@ -656,7 +620,7 @@
                 <w:noProof/>
                 <w:webHidden/>
               </w:rPr>
-              <w:t>3</w:t>
+              <w:t>5</w:t>
             </w:r>
             <w:r>
               <w:rPr>
@@ -678,17 +642,16 @@
               <w:b w:val="0"/>
               <w:bCs w:val="0"/>
               <w:noProof/>
-              <w:sz w:val="24"/>
-              <w:szCs w:val="24"/>
+              <w:lang w:val="en-GB"/>
             </w:rPr>
           </w:pPr>
-          <w:hyperlink w:anchor="_Toc131105535" w:history="1">
+          <w:hyperlink w:anchor="_Toc131294485" w:history="1">
             <w:r>
               <w:rPr>
                 <w:rStyle w:val="Hyperlink"/>
                 <w:noProof/>
               </w:rPr>
-              <w:t>Class “Name”</w:t>
+              <w:t>Abstract Class “Actor”</w:t>
             </w:r>
             <w:r>
               <w:rPr>
@@ -709,7 +672,7 @@
                 <w:noProof/>
                 <w:webHidden/>
               </w:rPr>
-              <w:instrText xml:space="preserve"> PAGEREF _Toc131105535 \h </w:instrText>
+              <w:instrText xml:space="preserve"> PAGEREF _Toc131294485 \h </w:instrText>
             </w:r>
             <w:r>
               <w:rPr>
@@ -729,7 +692,7 @@
                 <w:noProof/>
                 <w:webHidden/>
               </w:rPr>
-              <w:t>3</w:t>
+              <w:t>7</w:t>
             </w:r>
             <w:r>
               <w:rPr>
@@ -751,17 +714,16 @@
               <w:b w:val="0"/>
               <w:bCs w:val="0"/>
               <w:noProof/>
-              <w:sz w:val="24"/>
-              <w:szCs w:val="24"/>
+              <w:lang w:val="en-GB"/>
             </w:rPr>
           </w:pPr>
-          <w:hyperlink w:anchor="_Toc131105536" w:history="1">
+          <w:hyperlink w:anchor="_Toc131294486" w:history="1">
             <w:r>
               <w:rPr>
                 <w:rStyle w:val="Hyperlink"/>
                 <w:noProof/>
               </w:rPr>
-              <w:t>Class “Name”</w:t>
+              <w:t>Class “Token”</w:t>
             </w:r>
             <w:r>
               <w:rPr>
@@ -782,7 +744,7 @@
                 <w:noProof/>
                 <w:webHidden/>
               </w:rPr>
-              <w:instrText xml:space="preserve"> PAGEREF _Toc131105536 \h </w:instrText>
+              <w:instrText xml:space="preserve"> PAGEREF _Toc131294486 \h </w:instrText>
             </w:r>
             <w:r>
               <w:rPr>
@@ -802,7 +764,7 @@
                 <w:noProof/>
                 <w:webHidden/>
               </w:rPr>
-              <w:t>3</w:t>
+              <w:t>9</w:t>
             </w:r>
             <w:r>
               <w:rPr>
@@ -826,9 +788,12 @@
               <w:i w:val="0"/>
               <w:iCs w:val="0"/>
               <w:noProof/>
+              <w:sz w:val="22"/>
+              <w:szCs w:val="22"/>
+              <w:lang w:val="en-GB"/>
             </w:rPr>
           </w:pPr>
-          <w:hyperlink w:anchor="_Toc131105537" w:history="1">
+          <w:hyperlink w:anchor="_Toc131294487" w:history="1">
             <w:r>
               <w:rPr>
                 <w:rStyle w:val="Hyperlink"/>
@@ -855,7 +820,7 @@
                 <w:noProof/>
                 <w:webHidden/>
               </w:rPr>
-              <w:instrText xml:space="preserve"> PAGEREF _Toc131105537 \h </w:instrText>
+              <w:instrText xml:space="preserve"> PAGEREF _Toc131294487 \h </w:instrText>
             </w:r>
             <w:r>
               <w:rPr>
@@ -875,7 +840,7 @@
                 <w:noProof/>
                 <w:webHidden/>
               </w:rPr>
-              <w:t>3</w:t>
+              <w:t>9</w:t>
             </w:r>
             <w:r>
               <w:rPr>
@@ -919,7 +884,7 @@
           <w:bCs/>
         </w:rPr>
       </w:pPr>
-      <w:bookmarkStart w:id="0" w:name="_Toc131105531"/>
+      <w:bookmarkStart w:id="0" w:name="_Toc131294481"/>
       <w:r>
         <w:lastRenderedPageBreak/>
         <w:t>Basic Architecture</w:t>
@@ -931,63 +896,1137 @@
       <w:pPr>
         <w:pStyle w:val="Heading2"/>
       </w:pPr>
-      <w:bookmarkStart w:id="1" w:name="_Toc131105532"/>
-      <w:r>
-        <w:t>Class “Name”</w:t>
+      <w:bookmarkStart w:id="1" w:name="_Toc131294482"/>
+      <w:r>
+        <w:t>Class “</w:t>
+      </w:r>
+      <w:r>
+        <w:t>Application</w:t>
+      </w:r>
+      <w:r>
+        <w:t>”</w:t>
       </w:r>
       <w:bookmarkEnd w:id="1"/>
     </w:p>
+    <w:p>
+      <w:pPr>
+        <w:pStyle w:val="NormalWeb"/>
+        <w:spacing w:before="0" w:beforeAutospacing="0" w:after="0" w:afterAutospacing="0"/>
+      </w:pPr>
+      <w:r>
+        <w:rPr>
+          <w:rFonts w:ascii="Arial" w:hAnsi="Arial" w:cs="Arial"/>
+          <w:b/>
+          <w:bCs/>
+          <w:noProof/>
+          <w:color w:val="000000"/>
+          <w:sz w:val="22"/>
+          <w:szCs w:val="22"/>
+          <w:bdr w:val="none" w:sz="0" w:space="0" w:color="auto" w:frame="1"/>
+        </w:rPr>
+        <w:drawing>
+          <wp:inline distT="0" distB="0" distL="0" distR="0" wp14:anchorId="039EE6D6" wp14:editId="265BC94B">
+            <wp:extent cx="1409700" cy="2867025"/>
+            <wp:effectExtent l="0" t="0" r="0" b="9525"/>
+            <wp:docPr id="1" name="Picture 1" descr="Diagram&#10;&#10;Description automatically generated"/>
+            <wp:cNvGraphicFramePr>
+              <a:graphicFrameLocks xmlns:a="http://schemas.openxmlformats.org/drawingml/2006/main" noChangeAspect="1"/>
+            </wp:cNvGraphicFramePr>
+            <a:graphic xmlns:a="http://schemas.openxmlformats.org/drawingml/2006/main">
+              <a:graphicData uri="http://schemas.openxmlformats.org/drawingml/2006/picture">
+                <pic:pic xmlns:pic="http://schemas.openxmlformats.org/drawingml/2006/picture">
+                  <pic:nvPicPr>
+                    <pic:cNvPr id="1" name="Picture 1" descr="Diagram&#10;&#10;Description automatically generated"/>
+                    <pic:cNvPicPr>
+                      <a:picLocks noChangeAspect="1" noChangeArrowheads="1"/>
+                    </pic:cNvPicPr>
+                  </pic:nvPicPr>
+                  <pic:blipFill>
+                    <a:blip r:embed="rId7">
+                      <a:extLst>
+                        <a:ext uri="{28A0092B-C50C-407E-A947-70E740481C1C}">
+                          <a14:useLocalDpi xmlns:a14="http://schemas.microsoft.com/office/drawing/2010/main" val="0"/>
+                        </a:ext>
+                      </a:extLst>
+                    </a:blip>
+                    <a:srcRect/>
+                    <a:stretch>
+                      <a:fillRect/>
+                    </a:stretch>
+                  </pic:blipFill>
+                  <pic:spPr bwMode="auto">
+                    <a:xfrm>
+                      <a:off x="0" y="0"/>
+                      <a:ext cx="1409700" cy="2867025"/>
+                    </a:xfrm>
+                    <a:prstGeom prst="rect">
+                      <a:avLst/>
+                    </a:prstGeom>
+                    <a:noFill/>
+                    <a:ln>
+                      <a:noFill/>
+                    </a:ln>
+                  </pic:spPr>
+                </pic:pic>
+              </a:graphicData>
+            </a:graphic>
+          </wp:inline>
+        </w:drawing>
+      </w:r>
+    </w:p>
+    <w:p>
+      <w:pPr>
+        <w:pStyle w:val="NormalWeb"/>
+        <w:spacing w:before="0" w:beforeAutospacing="0" w:after="0" w:afterAutospacing="0"/>
+      </w:pPr>
+      <w:r>
+        <w:rPr>
+          <w:rFonts w:ascii="Arial" w:hAnsi="Arial" w:cs="Arial"/>
+          <w:color w:val="000000"/>
+          <w:sz w:val="22"/>
+          <w:szCs w:val="22"/>
+        </w:rPr>
+        <w:t xml:space="preserve">From the figure above, Application class is the class that the user first interacts with to be able to play the game. For now, we assume that this class will be a relatively small class compared to the other </w:t>
+      </w:r>
+      <w:r>
+        <w:rPr>
+          <w:rFonts w:ascii="Arial" w:hAnsi="Arial" w:cs="Arial"/>
+          <w:color w:val="000000"/>
+          <w:sz w:val="22"/>
+          <w:szCs w:val="22"/>
+        </w:rPr>
+        <w:t>classes,</w:t>
+      </w:r>
+      <w:r>
+        <w:rPr>
+          <w:rFonts w:ascii="Arial" w:hAnsi="Arial" w:cs="Arial"/>
+          <w:color w:val="000000"/>
+          <w:sz w:val="22"/>
+          <w:szCs w:val="22"/>
+        </w:rPr>
+        <w:t xml:space="preserve"> but this is to adhere to the Single Responsibility Principle(SRP). Users will be able to select the type of game mode through this application, which would then call a </w:t>
+      </w:r>
+      <w:r>
+        <w:rPr>
+          <w:rFonts w:ascii="Arial" w:hAnsi="Arial" w:cs="Arial"/>
+          <w:color w:val="000000"/>
+          <w:sz w:val="22"/>
+          <w:szCs w:val="22"/>
+        </w:rPr>
+        <w:t>one-off</w:t>
+      </w:r>
+      <w:r>
+        <w:rPr>
+          <w:rFonts w:ascii="Arial" w:hAnsi="Arial" w:cs="Arial"/>
+          <w:color w:val="000000"/>
+          <w:sz w:val="22"/>
+          <w:szCs w:val="22"/>
+        </w:rPr>
+        <w:t xml:space="preserve"> method to initialise the game board, represented as the Board class. This also explains the dependency relationship between these two classes and the corresponding multiplicity as there can only be one application and one board at a time. Another reason we have decided to create the Application class as well is due to the fact that we eventually plan to implement a dedicated user interface where the logic will also fall under this particular class.</w:t>
+      </w:r>
+    </w:p>
     <w:p/>
     <w:p>
       <w:pPr>
-        <w:pStyle w:val="Heading2"/>
-      </w:pPr>
-      <w:bookmarkStart w:id="2" w:name="_Toc131105533"/>
-      <w:r>
-        <w:t>Class “Name”</w:t>
-      </w:r>
-      <w:bookmarkEnd w:id="2"/>
-    </w:p>
-    <w:p/>
-    <w:p>
-      <w:pPr>
-        <w:pStyle w:val="Heading2"/>
-      </w:pPr>
-      <w:bookmarkStart w:id="3" w:name="_Toc131105534"/>
-      <w:r>
-        <w:t>Class “Name”</w:t>
-      </w:r>
-      <w:bookmarkEnd w:id="3"/>
-    </w:p>
-    <w:p/>
-    <w:p>
-      <w:pPr>
-        <w:pStyle w:val="Heading2"/>
-      </w:pPr>
-      <w:bookmarkStart w:id="4" w:name="_Toc131105535"/>
-      <w:r>
-        <w:t>Class “Name”</w:t>
-      </w:r>
-      <w:bookmarkEnd w:id="4"/>
-    </w:p>
-    <w:p/>
-    <w:p>
-      <w:pPr>
-        <w:pStyle w:val="Heading2"/>
-      </w:pPr>
-      <w:bookmarkStart w:id="5" w:name="_Toc131105536"/>
-      <w:r>
-        <w:t>Class “Name”</w:t>
-      </w:r>
-      <w:bookmarkEnd w:id="5"/>
+        <w:pStyle w:val="NormalWeb"/>
+        <w:spacing w:before="0" w:beforeAutospacing="0" w:after="0" w:afterAutospacing="0"/>
+      </w:pPr>
+      <w:r>
+        <w:rPr>
+          <w:rFonts w:ascii="Arial" w:hAnsi="Arial" w:cs="Arial"/>
+          <w:noProof/>
+          <w:color w:val="000000"/>
+          <w:sz w:val="22"/>
+          <w:szCs w:val="22"/>
+          <w:bdr w:val="none" w:sz="0" w:space="0" w:color="auto" w:frame="1"/>
+        </w:rPr>
+        <w:drawing>
+          <wp:inline distT="0" distB="0" distL="0" distR="0" wp14:anchorId="29CE2AA0" wp14:editId="483FCBA9">
+            <wp:extent cx="3648075" cy="1200150"/>
+            <wp:effectExtent l="0" t="0" r="9525" b="0"/>
+            <wp:docPr id="2" name="Picture 2" descr="Diagram&#10;&#10;Description automatically generated"/>
+            <wp:cNvGraphicFramePr>
+              <a:graphicFrameLocks xmlns:a="http://schemas.openxmlformats.org/drawingml/2006/main" noChangeAspect="1"/>
+            </wp:cNvGraphicFramePr>
+            <a:graphic xmlns:a="http://schemas.openxmlformats.org/drawingml/2006/main">
+              <a:graphicData uri="http://schemas.openxmlformats.org/drawingml/2006/picture">
+                <pic:pic xmlns:pic="http://schemas.openxmlformats.org/drawingml/2006/picture">
+                  <pic:nvPicPr>
+                    <pic:cNvPr id="2" name="Picture 2" descr="Diagram&#10;&#10;Description automatically generated"/>
+                    <pic:cNvPicPr>
+                      <a:picLocks noChangeAspect="1" noChangeArrowheads="1"/>
+                    </pic:cNvPicPr>
+                  </pic:nvPicPr>
+                  <pic:blipFill>
+                    <a:blip r:embed="rId8">
+                      <a:extLst>
+                        <a:ext uri="{28A0092B-C50C-407E-A947-70E740481C1C}">
+                          <a14:useLocalDpi xmlns:a14="http://schemas.microsoft.com/office/drawing/2010/main" val="0"/>
+                        </a:ext>
+                      </a:extLst>
+                    </a:blip>
+                    <a:srcRect/>
+                    <a:stretch>
+                      <a:fillRect/>
+                    </a:stretch>
+                  </pic:blipFill>
+                  <pic:spPr bwMode="auto">
+                    <a:xfrm>
+                      <a:off x="0" y="0"/>
+                      <a:ext cx="3648075" cy="1200150"/>
+                    </a:xfrm>
+                    <a:prstGeom prst="rect">
+                      <a:avLst/>
+                    </a:prstGeom>
+                    <a:noFill/>
+                    <a:ln>
+                      <a:noFill/>
+                    </a:ln>
+                  </pic:spPr>
+                </pic:pic>
+              </a:graphicData>
+            </a:graphic>
+          </wp:inline>
+        </w:drawing>
+      </w:r>
+    </w:p>
+    <w:p>
+      <w:pPr>
+        <w:pStyle w:val="NormalWeb"/>
+        <w:spacing w:before="0" w:beforeAutospacing="0" w:after="0" w:afterAutospacing="0"/>
+      </w:pPr>
+      <w:r>
+        <w:rPr>
+          <w:rFonts w:ascii="Arial" w:hAnsi="Arial" w:cs="Arial"/>
+          <w:color w:val="000000"/>
+          <w:sz w:val="22"/>
+          <w:szCs w:val="22"/>
+        </w:rPr>
+        <w:t xml:space="preserve">A design that was initially proposed was to have a dependency relationship between the Application and the Player class, as we had assumed that the Application was needed to initialise all the players. </w:t>
+      </w:r>
+      <w:r>
+        <w:rPr>
+          <w:rFonts w:ascii="Arial" w:hAnsi="Arial" w:cs="Arial"/>
+          <w:color w:val="000000"/>
+          <w:sz w:val="22"/>
+          <w:szCs w:val="22"/>
+        </w:rPr>
+        <w:t>However,</w:t>
+      </w:r>
+      <w:r>
+        <w:rPr>
+          <w:rFonts w:ascii="Arial" w:hAnsi="Arial" w:cs="Arial"/>
+          <w:color w:val="000000"/>
+          <w:sz w:val="22"/>
+          <w:szCs w:val="22"/>
+        </w:rPr>
+        <w:t xml:space="preserve"> this was then discarded as this would overload the number of responsibilities under the Application class violating the SRP and eventually becoming a “God” class when we implement the user interface for the game.</w:t>
+      </w:r>
     </w:p>
     <w:p/>
     <w:p/>
     <w:p>
       <w:pPr>
+        <w:rPr>
+          <w:rFonts w:asciiTheme="majorHAnsi" w:eastAsiaTheme="majorEastAsia" w:hAnsiTheme="majorHAnsi" w:cstheme="majorBidi"/>
+          <w:color w:val="2F5496" w:themeColor="accent1" w:themeShade="BF"/>
+          <w:sz w:val="26"/>
+          <w:szCs w:val="26"/>
+        </w:rPr>
+      </w:pPr>
+      <w:r>
+        <w:br w:type="page"/>
+      </w:r>
+    </w:p>
+    <w:p>
+      <w:pPr>
+        <w:pStyle w:val="Heading2"/>
+      </w:pPr>
+      <w:bookmarkStart w:id="2" w:name="_Toc131294483"/>
+      <w:r>
+        <w:lastRenderedPageBreak/>
+        <w:t>Class “</w:t>
+      </w:r>
+      <w:r>
+        <w:t>Board</w:t>
+      </w:r>
+      <w:r>
+        <w:t>”</w:t>
+      </w:r>
+      <w:bookmarkEnd w:id="2"/>
+    </w:p>
+    <w:p>
+      <w:pPr>
+        <w:rPr>
+          <w:rFonts w:ascii="Times New Roman" w:eastAsia="Times New Roman" w:hAnsi="Times New Roman" w:cs="Times New Roman"/>
+          <w:lang w:val="en-GB"/>
+        </w:rPr>
+      </w:pPr>
+    </w:p>
+    <w:p>
+      <w:pPr>
+        <w:rPr>
+          <w:rFonts w:ascii="Times New Roman" w:eastAsia="Times New Roman" w:hAnsi="Times New Roman" w:cs="Times New Roman"/>
+          <w:lang w:val="en-GB"/>
+        </w:rPr>
+      </w:pPr>
+      <w:r>
+        <w:rPr>
+          <w:rFonts w:ascii="Arial" w:eastAsia="Times New Roman" w:hAnsi="Arial" w:cs="Arial"/>
+          <w:noProof/>
+          <w:color w:val="000000"/>
+          <w:sz w:val="22"/>
+          <w:szCs w:val="22"/>
+          <w:bdr w:val="none" w:sz="0" w:space="0" w:color="auto" w:frame="1"/>
+          <w:lang w:val="en-GB"/>
+        </w:rPr>
+        <w:drawing>
+          <wp:inline distT="0" distB="0" distL="0" distR="0" wp14:anchorId="2E3094A9" wp14:editId="6AA3C2E2">
+            <wp:extent cx="5731510" cy="4370070"/>
+            <wp:effectExtent l="0" t="0" r="2540" b="0"/>
+            <wp:docPr id="3" name="Picture 3" descr="Diagram, schematic&#10;&#10;Description automatically generated"/>
+            <wp:cNvGraphicFramePr>
+              <a:graphicFrameLocks xmlns:a="http://schemas.openxmlformats.org/drawingml/2006/main" noChangeAspect="1"/>
+            </wp:cNvGraphicFramePr>
+            <a:graphic xmlns:a="http://schemas.openxmlformats.org/drawingml/2006/main">
+              <a:graphicData uri="http://schemas.openxmlformats.org/drawingml/2006/picture">
+                <pic:pic xmlns:pic="http://schemas.openxmlformats.org/drawingml/2006/picture">
+                  <pic:nvPicPr>
+                    <pic:cNvPr id="3" name="Picture 3" descr="Diagram, schematic&#10;&#10;Description automatically generated"/>
+                    <pic:cNvPicPr>
+                      <a:picLocks noChangeAspect="1" noChangeArrowheads="1"/>
+                    </pic:cNvPicPr>
+                  </pic:nvPicPr>
+                  <pic:blipFill>
+                    <a:blip r:embed="rId9">
+                      <a:extLst>
+                        <a:ext uri="{28A0092B-C50C-407E-A947-70E740481C1C}">
+                          <a14:useLocalDpi xmlns:a14="http://schemas.microsoft.com/office/drawing/2010/main" val="0"/>
+                        </a:ext>
+                      </a:extLst>
+                    </a:blip>
+                    <a:srcRect/>
+                    <a:stretch>
+                      <a:fillRect/>
+                    </a:stretch>
+                  </pic:blipFill>
+                  <pic:spPr bwMode="auto">
+                    <a:xfrm>
+                      <a:off x="0" y="0"/>
+                      <a:ext cx="5731510" cy="4370070"/>
+                    </a:xfrm>
+                    <a:prstGeom prst="rect">
+                      <a:avLst/>
+                    </a:prstGeom>
+                    <a:noFill/>
+                    <a:ln>
+                      <a:noFill/>
+                    </a:ln>
+                  </pic:spPr>
+                </pic:pic>
+              </a:graphicData>
+            </a:graphic>
+          </wp:inline>
+        </w:drawing>
+      </w:r>
+    </w:p>
+    <w:p>
+      <w:pPr>
+        <w:rPr>
+          <w:rFonts w:ascii="Times New Roman" w:eastAsia="Times New Roman" w:hAnsi="Times New Roman" w:cs="Times New Roman"/>
+          <w:lang w:val="en-GB"/>
+        </w:rPr>
+      </w:pPr>
+      <w:r>
+        <w:rPr>
+          <w:rFonts w:ascii="Arial" w:eastAsia="Times New Roman" w:hAnsi="Arial" w:cs="Arial"/>
+          <w:color w:val="000000"/>
+          <w:sz w:val="22"/>
+          <w:szCs w:val="22"/>
+          <w:lang w:val="en-GB"/>
+        </w:rPr>
+        <w:t>As shown in the figure above, the Board class will be representing the game board in which the players will be using to play the game. There is an aggregation relationship between the Board class and the Node class as our team has decided that if there is no game board, there will be no nodes for tokens to be placed on the board. Since there are 24 possible locations for tokens to be placed on a standard board, the multiplicity is presented as such. Since the game can be played in a “Player vs Player” format where there will be 2 real players, Tutorial format and “Player vs Computer” format where there is 1 real player and 1 computer, the multiplicity relationship between the Board class and Actor abstract class is presented as shown. At the end of every player move, and at the start of the game before the first player makes his turn, we plan for there to be a ticking mechanism that ticks the board to calculate all the possible legal moves that can be allowed for the actors which explains the dependency relationship.</w:t>
+      </w:r>
+    </w:p>
+    <w:p>
+      <w:pPr>
+        <w:rPr>
+          <w:lang w:val="en-GB"/>
+        </w:rPr>
+      </w:pPr>
+    </w:p>
+    <w:p/>
+    <w:p>
+      <w:pPr>
+        <w:rPr>
+          <w:rFonts w:asciiTheme="majorHAnsi" w:eastAsiaTheme="majorEastAsia" w:hAnsiTheme="majorHAnsi" w:cstheme="majorBidi"/>
+          <w:color w:val="2F5496" w:themeColor="accent1" w:themeShade="BF"/>
+          <w:sz w:val="26"/>
+          <w:szCs w:val="26"/>
+        </w:rPr>
+      </w:pPr>
+      <w:r>
+        <w:br w:type="page"/>
+      </w:r>
+    </w:p>
+    <w:p>
+      <w:pPr>
+        <w:pStyle w:val="Heading2"/>
+      </w:pPr>
+      <w:bookmarkStart w:id="3" w:name="_Toc131294484"/>
+      <w:r>
+        <w:lastRenderedPageBreak/>
+        <w:t>Class “</w:t>
+      </w:r>
+      <w:r>
+        <w:t>Node</w:t>
+      </w:r>
+      <w:r>
+        <w:t>”</w:t>
+      </w:r>
+      <w:bookmarkEnd w:id="3"/>
+    </w:p>
+    <w:p>
+      <w:pPr>
+        <w:rPr>
+          <w:rFonts w:ascii="Times New Roman" w:eastAsia="Times New Roman" w:hAnsi="Times New Roman" w:cs="Times New Roman"/>
+          <w:lang w:val="en-GB"/>
+        </w:rPr>
+      </w:pPr>
+    </w:p>
+    <w:p>
+      <w:pPr>
+        <w:rPr>
+          <w:rFonts w:ascii="Times New Roman" w:eastAsia="Times New Roman" w:hAnsi="Times New Roman" w:cs="Times New Roman"/>
+          <w:lang w:val="en-GB"/>
+        </w:rPr>
+      </w:pPr>
+      <w:r>
+        <w:rPr>
+          <w:rFonts w:ascii="Arial" w:eastAsia="Times New Roman" w:hAnsi="Arial" w:cs="Arial"/>
+          <w:noProof/>
+          <w:color w:val="000000"/>
+          <w:sz w:val="22"/>
+          <w:szCs w:val="22"/>
+          <w:bdr w:val="none" w:sz="0" w:space="0" w:color="auto" w:frame="1"/>
+          <w:lang w:val="en-GB"/>
+        </w:rPr>
+        <w:drawing>
+          <wp:inline distT="0" distB="0" distL="0" distR="0" wp14:anchorId="7CC4C135" wp14:editId="035491D2">
+            <wp:extent cx="1676400" cy="4181475"/>
+            <wp:effectExtent l="0" t="0" r="0" b="9525"/>
+            <wp:docPr id="6" name="Picture 6" descr="A screenshot of a computer&#10;&#10;Description automatically generated with low confidence"/>
+            <wp:cNvGraphicFramePr>
+              <a:graphicFrameLocks xmlns:a="http://schemas.openxmlformats.org/drawingml/2006/main" noChangeAspect="1"/>
+            </wp:cNvGraphicFramePr>
+            <a:graphic xmlns:a="http://schemas.openxmlformats.org/drawingml/2006/main">
+              <a:graphicData uri="http://schemas.openxmlformats.org/drawingml/2006/picture">
+                <pic:pic xmlns:pic="http://schemas.openxmlformats.org/drawingml/2006/picture">
+                  <pic:nvPicPr>
+                    <pic:cNvPr id="6" name="Picture 6" descr="A screenshot of a computer&#10;&#10;Description automatically generated with low confidence"/>
+                    <pic:cNvPicPr>
+                      <a:picLocks noChangeAspect="1" noChangeArrowheads="1"/>
+                    </pic:cNvPicPr>
+                  </pic:nvPicPr>
+                  <pic:blipFill>
+                    <a:blip r:embed="rId10">
+                      <a:extLst>
+                        <a:ext uri="{28A0092B-C50C-407E-A947-70E740481C1C}">
+                          <a14:useLocalDpi xmlns:a14="http://schemas.microsoft.com/office/drawing/2010/main" val="0"/>
+                        </a:ext>
+                      </a:extLst>
+                    </a:blip>
+                    <a:srcRect/>
+                    <a:stretch>
+                      <a:fillRect/>
+                    </a:stretch>
+                  </pic:blipFill>
+                  <pic:spPr bwMode="auto">
+                    <a:xfrm>
+                      <a:off x="0" y="0"/>
+                      <a:ext cx="1676400" cy="4181475"/>
+                    </a:xfrm>
+                    <a:prstGeom prst="rect">
+                      <a:avLst/>
+                    </a:prstGeom>
+                    <a:noFill/>
+                    <a:ln>
+                      <a:noFill/>
+                    </a:ln>
+                  </pic:spPr>
+                </pic:pic>
+              </a:graphicData>
+            </a:graphic>
+          </wp:inline>
+        </w:drawing>
+      </w:r>
+    </w:p>
+    <w:p>
+      <w:pPr>
+        <w:rPr>
+          <w:rFonts w:ascii="Times New Roman" w:eastAsia="Times New Roman" w:hAnsi="Times New Roman" w:cs="Times New Roman"/>
+          <w:lang w:val="en-GB"/>
+        </w:rPr>
+      </w:pPr>
+      <w:r>
+        <w:rPr>
+          <w:rFonts w:ascii="Arial" w:eastAsia="Times New Roman" w:hAnsi="Arial" w:cs="Arial"/>
+          <w:color w:val="000000"/>
+          <w:sz w:val="22"/>
+          <w:szCs w:val="22"/>
+          <w:lang w:val="en-GB"/>
+        </w:rPr>
+        <w:t>As shown in the figure above, the Node class will be representing the areas in which tokens can be placed. Nodes will be storing the instances of Token, and since only one token can be on one node at a time, this explains the dependency relationship and multiplicity as shown.</w:t>
+      </w:r>
+    </w:p>
+    <w:p>
+      <w:pPr>
+        <w:rPr>
+          <w:rFonts w:ascii="Times New Roman" w:eastAsia="Times New Roman" w:hAnsi="Times New Roman" w:cs="Times New Roman"/>
+          <w:lang w:val="en-GB"/>
+        </w:rPr>
+      </w:pPr>
+    </w:p>
+    <w:p>
+      <w:pPr>
+        <w:rPr>
+          <w:rFonts w:ascii="Times New Roman" w:eastAsia="Times New Roman" w:hAnsi="Times New Roman" w:cs="Times New Roman"/>
+          <w:lang w:val="en-GB"/>
+        </w:rPr>
+      </w:pPr>
+      <w:r>
+        <w:rPr>
+          <w:rFonts w:ascii="Arial" w:eastAsia="Times New Roman" w:hAnsi="Arial" w:cs="Arial"/>
+          <w:noProof/>
+          <w:color w:val="000000"/>
+          <w:sz w:val="22"/>
+          <w:szCs w:val="22"/>
+          <w:bdr w:val="none" w:sz="0" w:space="0" w:color="auto" w:frame="1"/>
+          <w:lang w:val="en-GB"/>
+        </w:rPr>
+        <w:drawing>
+          <wp:inline distT="0" distB="0" distL="0" distR="0" wp14:anchorId="23351461" wp14:editId="28512B71">
+            <wp:extent cx="3600450" cy="2190750"/>
+            <wp:effectExtent l="0" t="0" r="0" b="0"/>
+            <wp:docPr id="5" name="Picture 5" descr="Diagram&#10;&#10;Description automatically generated"/>
+            <wp:cNvGraphicFramePr>
+              <a:graphicFrameLocks xmlns:a="http://schemas.openxmlformats.org/drawingml/2006/main" noChangeAspect="1"/>
+            </wp:cNvGraphicFramePr>
+            <a:graphic xmlns:a="http://schemas.openxmlformats.org/drawingml/2006/main">
+              <a:graphicData uri="http://schemas.openxmlformats.org/drawingml/2006/picture">
+                <pic:pic xmlns:pic="http://schemas.openxmlformats.org/drawingml/2006/picture">
+                  <pic:nvPicPr>
+                    <pic:cNvPr id="5" name="Picture 5" descr="Diagram&#10;&#10;Description automatically generated"/>
+                    <pic:cNvPicPr>
+                      <a:picLocks noChangeAspect="1" noChangeArrowheads="1"/>
+                    </pic:cNvPicPr>
+                  </pic:nvPicPr>
+                  <pic:blipFill>
+                    <a:blip r:embed="rId11">
+                      <a:extLst>
+                        <a:ext uri="{28A0092B-C50C-407E-A947-70E740481C1C}">
+                          <a14:useLocalDpi xmlns:a14="http://schemas.microsoft.com/office/drawing/2010/main" val="0"/>
+                        </a:ext>
+                      </a:extLst>
+                    </a:blip>
+                    <a:srcRect/>
+                    <a:stretch>
+                      <a:fillRect/>
+                    </a:stretch>
+                  </pic:blipFill>
+                  <pic:spPr bwMode="auto">
+                    <a:xfrm>
+                      <a:off x="0" y="0"/>
+                      <a:ext cx="3600450" cy="2190750"/>
+                    </a:xfrm>
+                    <a:prstGeom prst="rect">
+                      <a:avLst/>
+                    </a:prstGeom>
+                    <a:noFill/>
+                    <a:ln>
+                      <a:noFill/>
+                    </a:ln>
+                  </pic:spPr>
+                </pic:pic>
+              </a:graphicData>
+            </a:graphic>
+          </wp:inline>
+        </w:drawing>
+      </w:r>
+    </w:p>
+    <w:p>
+      <w:pPr>
+        <w:rPr>
+          <w:rFonts w:ascii="Times New Roman" w:eastAsia="Times New Roman" w:hAnsi="Times New Roman" w:cs="Times New Roman"/>
+          <w:lang w:val="en-GB"/>
+        </w:rPr>
+      </w:pPr>
+      <w:r>
+        <w:rPr>
+          <w:rFonts w:ascii="Arial" w:eastAsia="Times New Roman" w:hAnsi="Arial" w:cs="Arial"/>
+          <w:color w:val="000000"/>
+          <w:sz w:val="22"/>
+          <w:szCs w:val="22"/>
+          <w:lang w:val="en-GB"/>
+        </w:rPr>
+        <w:t>An early proposed design was to have an enumeration to represent the status of the node. This would be done by assigning a constant Status to a Node to signify that the node has a token on it. This idea was then discarded as we realised that it can be delegated to the Board class as a method, which will be called simultaneously to calculate the legal moves that can be made by the next player.</w:t>
+      </w:r>
+    </w:p>
+    <w:p>
+      <w:pPr>
+        <w:rPr>
+          <w:rFonts w:ascii="Times New Roman" w:eastAsia="Times New Roman" w:hAnsi="Times New Roman" w:cs="Times New Roman"/>
+          <w:lang w:val="en-GB"/>
+        </w:rPr>
+      </w:pPr>
+      <w:r>
+        <w:rPr>
+          <w:rFonts w:ascii="Arial" w:eastAsia="Times New Roman" w:hAnsi="Arial" w:cs="Arial"/>
+          <w:noProof/>
+          <w:color w:val="000000"/>
+          <w:sz w:val="22"/>
+          <w:szCs w:val="22"/>
+          <w:bdr w:val="none" w:sz="0" w:space="0" w:color="auto" w:frame="1"/>
+          <w:lang w:val="en-GB"/>
+        </w:rPr>
+        <w:lastRenderedPageBreak/>
+        <w:drawing>
+          <wp:inline distT="0" distB="0" distL="0" distR="0" wp14:anchorId="465B861C" wp14:editId="4C5EBC21">
+            <wp:extent cx="5731510" cy="2560955"/>
+            <wp:effectExtent l="0" t="0" r="2540" b="0"/>
+            <wp:docPr id="4" name="Picture 4" descr="Diagram&#10;&#10;Description automatically generated"/>
+            <wp:cNvGraphicFramePr>
+              <a:graphicFrameLocks xmlns:a="http://schemas.openxmlformats.org/drawingml/2006/main" noChangeAspect="1"/>
+            </wp:cNvGraphicFramePr>
+            <a:graphic xmlns:a="http://schemas.openxmlformats.org/drawingml/2006/main">
+              <a:graphicData uri="http://schemas.openxmlformats.org/drawingml/2006/picture">
+                <pic:pic xmlns:pic="http://schemas.openxmlformats.org/drawingml/2006/picture">
+                  <pic:nvPicPr>
+                    <pic:cNvPr id="4" name="Picture 4" descr="Diagram&#10;&#10;Description automatically generated"/>
+                    <pic:cNvPicPr>
+                      <a:picLocks noChangeAspect="1" noChangeArrowheads="1"/>
+                    </pic:cNvPicPr>
+                  </pic:nvPicPr>
+                  <pic:blipFill>
+                    <a:blip r:embed="rId12">
+                      <a:extLst>
+                        <a:ext uri="{28A0092B-C50C-407E-A947-70E740481C1C}">
+                          <a14:useLocalDpi xmlns:a14="http://schemas.microsoft.com/office/drawing/2010/main" val="0"/>
+                        </a:ext>
+                      </a:extLst>
+                    </a:blip>
+                    <a:srcRect/>
+                    <a:stretch>
+                      <a:fillRect/>
+                    </a:stretch>
+                  </pic:blipFill>
+                  <pic:spPr bwMode="auto">
+                    <a:xfrm>
+                      <a:off x="0" y="0"/>
+                      <a:ext cx="5731510" cy="2560955"/>
+                    </a:xfrm>
+                    <a:prstGeom prst="rect">
+                      <a:avLst/>
+                    </a:prstGeom>
+                    <a:noFill/>
+                    <a:ln>
+                      <a:noFill/>
+                    </a:ln>
+                  </pic:spPr>
+                </pic:pic>
+              </a:graphicData>
+            </a:graphic>
+          </wp:inline>
+        </w:drawing>
+      </w:r>
+    </w:p>
+    <w:p>
+      <w:pPr>
+        <w:rPr>
+          <w:rFonts w:ascii="Times New Roman" w:eastAsia="Times New Roman" w:hAnsi="Times New Roman" w:cs="Times New Roman"/>
+          <w:lang w:val="en-GB"/>
+        </w:rPr>
+      </w:pPr>
+      <w:r>
+        <w:rPr>
+          <w:rFonts w:ascii="Arial" w:eastAsia="Times New Roman" w:hAnsi="Arial" w:cs="Arial"/>
+          <w:color w:val="000000"/>
+          <w:sz w:val="22"/>
+          <w:szCs w:val="22"/>
+          <w:lang w:val="en-GB"/>
+        </w:rPr>
+        <w:t>Another design that was proposed as well was to use an abstract class called Location and Node were to extend from it. But after thorough discussion we have decided that was going to be unnecessary based on the current requirements and the additional requirements provided since they would all be using Nodes and that the attributes of Nodes would not change. Thus, we have decided to omit the creation of an extra abstract class and obvious differences can be seen aside from a reduction of classes in the domain modelling.</w:t>
+      </w:r>
+    </w:p>
+    <w:p>
+      <w:pPr>
+        <w:rPr>
+          <w:lang w:val="en-GB"/>
+        </w:rPr>
+      </w:pPr>
+      <w:r>
+        <w:rPr>
+          <w:lang w:val="en-GB"/>
+        </w:rPr>
+        <w:br w:type="page"/>
+      </w:r>
+    </w:p>
+    <w:p>
+      <w:pPr>
+        <w:rPr>
+          <w:lang w:val="en-GB"/>
+        </w:rPr>
+      </w:pPr>
+    </w:p>
+    <w:p/>
+    <w:p>
+      <w:pPr>
+        <w:pStyle w:val="Heading2"/>
+      </w:pPr>
+      <w:bookmarkStart w:id="4" w:name="_Toc131294485"/>
+      <w:r>
+        <w:t xml:space="preserve">Abstract </w:t>
+      </w:r>
+      <w:r>
+        <w:t>Class</w:t>
+      </w:r>
+      <w:r>
+        <w:t xml:space="preserve"> “Actor”</w:t>
+      </w:r>
+      <w:bookmarkEnd w:id="4"/>
+    </w:p>
+    <w:p>
+      <w:pPr>
+        <w:rPr>
+          <w:rFonts w:ascii="Times New Roman" w:eastAsia="Times New Roman" w:hAnsi="Times New Roman" w:cs="Times New Roman"/>
+          <w:lang w:val="en-GB"/>
+        </w:rPr>
+      </w:pPr>
+    </w:p>
+    <w:p>
+      <w:pPr>
+        <w:rPr>
+          <w:rFonts w:ascii="Times New Roman" w:eastAsia="Times New Roman" w:hAnsi="Times New Roman" w:cs="Times New Roman"/>
+          <w:lang w:val="en-GB"/>
+        </w:rPr>
+      </w:pPr>
+      <w:r>
+        <w:rPr>
+          <w:rFonts w:ascii="Arial" w:eastAsia="Times New Roman" w:hAnsi="Arial" w:cs="Arial"/>
+          <w:noProof/>
+          <w:color w:val="000000"/>
+          <w:sz w:val="22"/>
+          <w:szCs w:val="22"/>
+          <w:bdr w:val="none" w:sz="0" w:space="0" w:color="auto" w:frame="1"/>
+          <w:lang w:val="en-GB"/>
+        </w:rPr>
+        <w:drawing>
+          <wp:inline distT="0" distB="0" distL="0" distR="0" wp14:anchorId="5DA4C705" wp14:editId="78DA3CAB">
+            <wp:extent cx="5731510" cy="4293870"/>
+            <wp:effectExtent l="0" t="0" r="2540" b="0"/>
+            <wp:docPr id="8" name="Picture 8" descr="Diagram&#10;&#10;Description automatically generated"/>
+            <wp:cNvGraphicFramePr>
+              <a:graphicFrameLocks xmlns:a="http://schemas.openxmlformats.org/drawingml/2006/main" noChangeAspect="1"/>
+            </wp:cNvGraphicFramePr>
+            <a:graphic xmlns:a="http://schemas.openxmlformats.org/drawingml/2006/main">
+              <a:graphicData uri="http://schemas.openxmlformats.org/drawingml/2006/picture">
+                <pic:pic xmlns:pic="http://schemas.openxmlformats.org/drawingml/2006/picture">
+                  <pic:nvPicPr>
+                    <pic:cNvPr id="8" name="Picture 8" descr="Diagram&#10;&#10;Description automatically generated"/>
+                    <pic:cNvPicPr>
+                      <a:picLocks noChangeAspect="1" noChangeArrowheads="1"/>
+                    </pic:cNvPicPr>
+                  </pic:nvPicPr>
+                  <pic:blipFill>
+                    <a:blip r:embed="rId13">
+                      <a:extLst>
+                        <a:ext uri="{28A0092B-C50C-407E-A947-70E740481C1C}">
+                          <a14:useLocalDpi xmlns:a14="http://schemas.microsoft.com/office/drawing/2010/main" val="0"/>
+                        </a:ext>
+                      </a:extLst>
+                    </a:blip>
+                    <a:srcRect/>
+                    <a:stretch>
+                      <a:fillRect/>
+                    </a:stretch>
+                  </pic:blipFill>
+                  <pic:spPr bwMode="auto">
+                    <a:xfrm>
+                      <a:off x="0" y="0"/>
+                      <a:ext cx="5731510" cy="4293870"/>
+                    </a:xfrm>
+                    <a:prstGeom prst="rect">
+                      <a:avLst/>
+                    </a:prstGeom>
+                    <a:noFill/>
+                    <a:ln>
+                      <a:noFill/>
+                    </a:ln>
+                  </pic:spPr>
+                </pic:pic>
+              </a:graphicData>
+            </a:graphic>
+          </wp:inline>
+        </w:drawing>
+      </w:r>
+    </w:p>
+    <w:p>
+      <w:pPr>
+        <w:rPr>
+          <w:rFonts w:ascii="Times New Roman" w:eastAsia="Times New Roman" w:hAnsi="Times New Roman" w:cs="Times New Roman"/>
+          <w:lang w:val="en-GB"/>
+        </w:rPr>
+      </w:pPr>
+      <w:r>
+        <w:rPr>
+          <w:rFonts w:ascii="Arial" w:eastAsia="Times New Roman" w:hAnsi="Arial" w:cs="Arial"/>
+          <w:color w:val="000000"/>
+          <w:sz w:val="22"/>
+          <w:szCs w:val="22"/>
+          <w:lang w:val="en-GB"/>
+        </w:rPr>
+        <w:t xml:space="preserve">As shown in the figure above, an abstract class Actor was </w:t>
+      </w:r>
+      <w:r>
+        <w:rPr>
+          <w:rFonts w:ascii="Arial" w:eastAsia="Times New Roman" w:hAnsi="Arial" w:cs="Arial"/>
+          <w:color w:val="000000"/>
+          <w:sz w:val="22"/>
+          <w:szCs w:val="22"/>
+          <w:lang w:val="en-GB"/>
+        </w:rPr>
+        <w:t>created,</w:t>
+      </w:r>
+      <w:r>
+        <w:rPr>
+          <w:rFonts w:ascii="Arial" w:eastAsia="Times New Roman" w:hAnsi="Arial" w:cs="Arial"/>
+          <w:color w:val="000000"/>
+          <w:sz w:val="22"/>
+          <w:szCs w:val="22"/>
+          <w:lang w:val="en-GB"/>
+        </w:rPr>
+        <w:t xml:space="preserve"> and the Player and Computer class extends from Actor. This is because we as a team have made a common assumption that if the </w:t>
+      </w:r>
+      <w:r>
+        <w:rPr>
+          <w:rFonts w:ascii="Arial" w:eastAsia="Times New Roman" w:hAnsi="Arial" w:cs="Arial"/>
+          <w:color w:val="000000"/>
+          <w:sz w:val="22"/>
+          <w:szCs w:val="22"/>
+          <w:lang w:val="en-GB"/>
+        </w:rPr>
+        <w:t>computer</w:t>
+      </w:r>
+      <w:r>
+        <w:rPr>
+          <w:rFonts w:ascii="Arial" w:eastAsia="Times New Roman" w:hAnsi="Arial" w:cs="Arial"/>
+          <w:color w:val="000000"/>
+          <w:sz w:val="22"/>
+          <w:szCs w:val="22"/>
+          <w:lang w:val="en-GB"/>
+        </w:rPr>
+        <w:t xml:space="preserve"> class were to just be a random move selector as per the suggested manner of implementing the computer, it functions similarly to a normal player in terms of what can be done, except that this time it is random. We decided to take into consideration the Dependency Inversion Principle(DIP) so that the heuristic of the </w:t>
+      </w:r>
+      <w:r>
+        <w:rPr>
+          <w:rFonts w:ascii="Arial" w:eastAsia="Times New Roman" w:hAnsi="Arial" w:cs="Arial"/>
+          <w:color w:val="000000"/>
+          <w:sz w:val="22"/>
+          <w:szCs w:val="22"/>
+          <w:lang w:val="en-GB"/>
+        </w:rPr>
+        <w:t>computer</w:t>
+      </w:r>
+      <w:r>
+        <w:rPr>
+          <w:rFonts w:ascii="Arial" w:eastAsia="Times New Roman" w:hAnsi="Arial" w:cs="Arial"/>
+          <w:color w:val="000000"/>
+          <w:sz w:val="22"/>
+          <w:szCs w:val="22"/>
+          <w:lang w:val="en-GB"/>
+        </w:rPr>
+        <w:t xml:space="preserve"> class can be improved on from just being a random move selector if there is a need to in the future. The enumeration Capability is to prevent the Player of Computer from playing any illegal actions, and since an Actor is capable of selecting an action from a list of possible actions, there is 1…* multiplicity as shown in the figure. As per the rules, an actor will store a list of actions that can be made, and is capable of performing 2 actions in a turn if a mill were to be formed and an opponent’s token can be removed, 1 action if the player can only put a token or move a token and if the actor is incapable of making any actions he has lost the game, hence explaining the association relationship and multiplicity . An actor will have an inventory list consisting of tokens, in which he is capable of owning a maximum of 9 tokens at a time down to a minimum of 2 tokens at a time, hence the association and multiplicity as shown. A design choice was also made here in whether we were to decide on the Actor to Action multiplicity to be a 1 to 1…2 or a 1 to 0…2 relationship. We decided with the latter as we collectively decided to use an enumeration to update the action list for when the actor has no legal moves available, thus not having any legal actions to select from. This is just to adhere to the SRP as the enumeration Capable was designed solely to show what actions can be taken by the Actor.</w:t>
+      </w:r>
+    </w:p>
+    <w:p>
+      <w:pPr>
+        <w:rPr>
+          <w:rFonts w:ascii="Times New Roman" w:eastAsia="Times New Roman" w:hAnsi="Times New Roman" w:cs="Times New Roman"/>
+          <w:lang w:val="en-GB"/>
+        </w:rPr>
+      </w:pPr>
+    </w:p>
+    <w:p>
+      <w:pPr>
+        <w:rPr>
+          <w:rFonts w:ascii="Times New Roman" w:eastAsia="Times New Roman" w:hAnsi="Times New Roman" w:cs="Times New Roman"/>
+          <w:lang w:val="en-GB"/>
+        </w:rPr>
+      </w:pPr>
+      <w:r>
+        <w:rPr>
+          <w:rFonts w:ascii="Arial" w:eastAsia="Times New Roman" w:hAnsi="Arial" w:cs="Arial"/>
+          <w:noProof/>
+          <w:color w:val="000000"/>
+          <w:sz w:val="22"/>
+          <w:szCs w:val="22"/>
+          <w:bdr w:val="none" w:sz="0" w:space="0" w:color="auto" w:frame="1"/>
+          <w:lang w:val="en-GB"/>
+        </w:rPr>
+        <w:lastRenderedPageBreak/>
+        <w:drawing>
+          <wp:inline distT="0" distB="0" distL="0" distR="0" wp14:anchorId="1573EEA0" wp14:editId="3370E1BA">
+            <wp:extent cx="4029075" cy="4867275"/>
+            <wp:effectExtent l="0" t="0" r="9525" b="9525"/>
+            <wp:docPr id="7" name="Picture 7" descr="Diagram, schematic&#10;&#10;Description automatically generated"/>
+            <wp:cNvGraphicFramePr>
+              <a:graphicFrameLocks xmlns:a="http://schemas.openxmlformats.org/drawingml/2006/main" noChangeAspect="1"/>
+            </wp:cNvGraphicFramePr>
+            <a:graphic xmlns:a="http://schemas.openxmlformats.org/drawingml/2006/main">
+              <a:graphicData uri="http://schemas.openxmlformats.org/drawingml/2006/picture">
+                <pic:pic xmlns:pic="http://schemas.openxmlformats.org/drawingml/2006/picture">
+                  <pic:nvPicPr>
+                    <pic:cNvPr id="7" name="Picture 7" descr="Diagram, schematic&#10;&#10;Description automatically generated"/>
+                    <pic:cNvPicPr>
+                      <a:picLocks noChangeAspect="1" noChangeArrowheads="1"/>
+                    </pic:cNvPicPr>
+                  </pic:nvPicPr>
+                  <pic:blipFill>
+                    <a:blip r:embed="rId14">
+                      <a:extLst>
+                        <a:ext uri="{28A0092B-C50C-407E-A947-70E740481C1C}">
+                          <a14:useLocalDpi xmlns:a14="http://schemas.microsoft.com/office/drawing/2010/main" val="0"/>
+                        </a:ext>
+                      </a:extLst>
+                    </a:blip>
+                    <a:srcRect/>
+                    <a:stretch>
+                      <a:fillRect/>
+                    </a:stretch>
+                  </pic:blipFill>
+                  <pic:spPr bwMode="auto">
+                    <a:xfrm>
+                      <a:off x="0" y="0"/>
+                      <a:ext cx="4029075" cy="4867275"/>
+                    </a:xfrm>
+                    <a:prstGeom prst="rect">
+                      <a:avLst/>
+                    </a:prstGeom>
+                    <a:noFill/>
+                    <a:ln>
+                      <a:noFill/>
+                    </a:ln>
+                  </pic:spPr>
+                </pic:pic>
+              </a:graphicData>
+            </a:graphic>
+          </wp:inline>
+        </w:drawing>
+      </w:r>
+    </w:p>
+    <w:p>
+      <w:pPr>
+        <w:rPr>
+          <w:rFonts w:ascii="Times New Roman" w:eastAsia="Times New Roman" w:hAnsi="Times New Roman" w:cs="Times New Roman"/>
+          <w:lang w:val="en-GB"/>
+        </w:rPr>
+      </w:pPr>
+      <w:r>
+        <w:rPr>
+          <w:rFonts w:ascii="Arial" w:eastAsia="Times New Roman" w:hAnsi="Arial" w:cs="Arial"/>
+          <w:color w:val="000000"/>
+          <w:sz w:val="22"/>
+          <w:szCs w:val="22"/>
+          <w:lang w:val="en-GB"/>
+        </w:rPr>
+        <w:t xml:space="preserve">A design that was originally proposed was to combine both the Computer and Player under one Player class since we originally assumed them to be doing the same things, just with a simple condition that proposes a random generator to determine the action to be made if there was </w:t>
+      </w:r>
+      <w:r>
+        <w:rPr>
+          <w:rFonts w:ascii="Arial" w:eastAsia="Times New Roman" w:hAnsi="Arial" w:cs="Arial"/>
+          <w:color w:val="000000"/>
+          <w:sz w:val="22"/>
+          <w:szCs w:val="22"/>
+          <w:lang w:val="en-GB"/>
+        </w:rPr>
+        <w:t>a</w:t>
+      </w:r>
+      <w:r>
+        <w:rPr>
+          <w:rFonts w:ascii="Arial" w:eastAsia="Times New Roman" w:hAnsi="Arial" w:cs="Arial"/>
+          <w:color w:val="000000"/>
+          <w:sz w:val="22"/>
+          <w:szCs w:val="22"/>
+          <w:lang w:val="en-GB"/>
+        </w:rPr>
+        <w:t xml:space="preserve"> flag that would identify this Player as a Computer. However, upon further consideration, we realised that this would violate the Open-Closed Principle as if we were to improve the set of heuristics of the </w:t>
+      </w:r>
+      <w:r>
+        <w:rPr>
+          <w:rFonts w:ascii="Arial" w:eastAsia="Times New Roman" w:hAnsi="Arial" w:cs="Arial"/>
+          <w:color w:val="000000"/>
+          <w:sz w:val="22"/>
+          <w:szCs w:val="22"/>
+          <w:lang w:val="en-GB"/>
+        </w:rPr>
+        <w:t>computer</w:t>
+      </w:r>
+      <w:r>
+        <w:rPr>
+          <w:rFonts w:ascii="Arial" w:eastAsia="Times New Roman" w:hAnsi="Arial" w:cs="Arial"/>
+          <w:color w:val="000000"/>
+          <w:sz w:val="22"/>
+          <w:szCs w:val="22"/>
+          <w:lang w:val="en-GB"/>
+        </w:rPr>
+        <w:t>, we would then need to implement changes directly to the Player class.</w:t>
+      </w:r>
+    </w:p>
+    <w:p>
+      <w:pPr>
+        <w:rPr>
+          <w:lang w:val="en-GB"/>
+        </w:rPr>
+      </w:pPr>
+    </w:p>
+    <w:p/>
+    <w:p>
+      <w:pPr>
+        <w:rPr>
+          <w:rFonts w:asciiTheme="majorHAnsi" w:eastAsiaTheme="majorEastAsia" w:hAnsiTheme="majorHAnsi" w:cstheme="majorBidi"/>
+          <w:color w:val="2F5496" w:themeColor="accent1" w:themeShade="BF"/>
+          <w:sz w:val="26"/>
+          <w:szCs w:val="26"/>
+        </w:rPr>
+      </w:pPr>
+      <w:r>
+        <w:br w:type="page"/>
+      </w:r>
+    </w:p>
+    <w:p>
+      <w:pPr>
+        <w:pStyle w:val="Heading2"/>
+      </w:pPr>
+      <w:bookmarkStart w:id="5" w:name="_Toc131294486"/>
+      <w:r>
+        <w:lastRenderedPageBreak/>
+        <w:t>Class “</w:t>
+      </w:r>
+      <w:r>
+        <w:t>Token</w:t>
+      </w:r>
+      <w:r>
+        <w:t>”</w:t>
+      </w:r>
+      <w:bookmarkEnd w:id="5"/>
+    </w:p>
+    <w:p>
+      <w:pPr>
+        <w:rPr>
+          <w:rFonts w:ascii="Times New Roman" w:eastAsia="Times New Roman" w:hAnsi="Times New Roman" w:cs="Times New Roman"/>
+          <w:lang w:val="en-GB"/>
+        </w:rPr>
+      </w:pPr>
+    </w:p>
+    <w:p>
+      <w:pPr>
+        <w:rPr>
+          <w:rFonts w:ascii="Times New Roman" w:eastAsia="Times New Roman" w:hAnsi="Times New Roman" w:cs="Times New Roman"/>
+          <w:lang w:val="en-GB"/>
+        </w:rPr>
+      </w:pPr>
+      <w:r>
+        <w:rPr>
+          <w:rFonts w:ascii="Arial" w:eastAsia="Times New Roman" w:hAnsi="Arial" w:cs="Arial"/>
+          <w:noProof/>
+          <w:color w:val="000000"/>
+          <w:sz w:val="22"/>
+          <w:szCs w:val="22"/>
+          <w:bdr w:val="none" w:sz="0" w:space="0" w:color="auto" w:frame="1"/>
+          <w:lang w:val="en-GB"/>
+        </w:rPr>
+        <w:drawing>
+          <wp:inline distT="0" distB="0" distL="0" distR="0" wp14:anchorId="0EC83DC4" wp14:editId="54DCCA65">
+            <wp:extent cx="1552575" cy="1171575"/>
+            <wp:effectExtent l="0" t="0" r="9525" b="9525"/>
+            <wp:docPr id="9" name="Picture 9" descr="Diagram, schematic&#10;&#10;Description automatically generated"/>
+            <wp:cNvGraphicFramePr>
+              <a:graphicFrameLocks xmlns:a="http://schemas.openxmlformats.org/drawingml/2006/main" noChangeAspect="1"/>
+            </wp:cNvGraphicFramePr>
+            <a:graphic xmlns:a="http://schemas.openxmlformats.org/drawingml/2006/main">
+              <a:graphicData uri="http://schemas.openxmlformats.org/drawingml/2006/picture">
+                <pic:pic xmlns:pic="http://schemas.openxmlformats.org/drawingml/2006/picture">
+                  <pic:nvPicPr>
+                    <pic:cNvPr id="9" name="Picture 9" descr="Diagram, schematic&#10;&#10;Description automatically generated"/>
+                    <pic:cNvPicPr>
+                      <a:picLocks noChangeAspect="1" noChangeArrowheads="1"/>
+                    </pic:cNvPicPr>
+                  </pic:nvPicPr>
+                  <pic:blipFill>
+                    <a:blip r:embed="rId15">
+                      <a:extLst>
+                        <a:ext uri="{28A0092B-C50C-407E-A947-70E740481C1C}">
+                          <a14:useLocalDpi xmlns:a14="http://schemas.microsoft.com/office/drawing/2010/main" val="0"/>
+                        </a:ext>
+                      </a:extLst>
+                    </a:blip>
+                    <a:srcRect/>
+                    <a:stretch>
+                      <a:fillRect/>
+                    </a:stretch>
+                  </pic:blipFill>
+                  <pic:spPr bwMode="auto">
+                    <a:xfrm>
+                      <a:off x="0" y="0"/>
+                      <a:ext cx="1552575" cy="1171575"/>
+                    </a:xfrm>
+                    <a:prstGeom prst="rect">
+                      <a:avLst/>
+                    </a:prstGeom>
+                    <a:noFill/>
+                    <a:ln>
+                      <a:noFill/>
+                    </a:ln>
+                  </pic:spPr>
+                </pic:pic>
+              </a:graphicData>
+            </a:graphic>
+          </wp:inline>
+        </w:drawing>
+      </w:r>
+    </w:p>
+    <w:p>
+      <w:pPr>
+        <w:rPr>
+          <w:rFonts w:ascii="Times New Roman" w:eastAsia="Times New Roman" w:hAnsi="Times New Roman" w:cs="Times New Roman"/>
+          <w:lang w:val="en-GB"/>
+        </w:rPr>
+      </w:pPr>
+      <w:r>
+        <w:rPr>
+          <w:rFonts w:ascii="Arial" w:eastAsia="Times New Roman" w:hAnsi="Arial" w:cs="Arial"/>
+          <w:color w:val="000000"/>
+          <w:sz w:val="22"/>
+          <w:szCs w:val="22"/>
+          <w:lang w:val="en-GB"/>
+        </w:rPr>
+        <w:t>The Token class represents the “Men”. This class was created with the idea of Single Responsibility Principle in mind as we would use this class to store attributes of the token such as colour to show whose token this belongs to and does it belong in a mill.</w:t>
+      </w:r>
+    </w:p>
+    <w:p>
+      <w:pPr>
+        <w:rPr>
+          <w:lang w:val="en-GB"/>
+        </w:rPr>
+      </w:pPr>
+    </w:p>
+    <w:p/>
+    <w:p/>
+    <w:p>
+      <w:pPr>
         <w:pStyle w:val="Heading1"/>
       </w:pPr>
-      <w:bookmarkStart w:id="6" w:name="_Toc131105537"/>
+      <w:bookmarkStart w:id="6" w:name="_Toc131294487"/>
       <w:r>
         <w:t>Basic UI Design</w:t>
       </w:r>
@@ -997,8 +2036,8 @@
       </w:r>
     </w:p>
     <w:sectPr>
-      <w:footerReference w:type="even" r:id="rId7"/>
-      <w:footerReference w:type="default" r:id="rId8"/>
+      <w:footerReference w:type="even" r:id="rId16"/>
+      <w:footerReference w:type="default" r:id="rId17"/>
       <w:pgSz w:w="11906" w:h="16838"/>
       <w:pgMar w:top="1440" w:right="1440" w:bottom="1440" w:left="1440" w:header="708" w:footer="708" w:gutter="0"/>
       <w:cols w:space="708"/>
@@ -1010,7 +2049,7 @@
 </file>
 
 <file path=word/endnotes.xml><?xml version="1.0" encoding="utf-8"?>
-<w:endnotes xmlns:wpc="http://schemas.microsoft.com/office/word/2010/wordprocessingCanvas" xmlns:cx="http://schemas.microsoft.com/office/drawing/2014/chartex" xmlns:cx1="http://schemas.microsoft.com/office/drawing/2015/9/8/chartex" xmlns:cx2="http://schemas.microsoft.com/office/drawing/2015/10/21/chartex" xmlns:cx3="http://schemas.microsoft.com/office/drawing/2016/5/9/chartex" xmlns:cx4="http://schemas.microsoft.com/office/drawing/2016/5/10/chartex" xmlns:cx5="http://schemas.microsoft.com/office/drawing/2016/5/11/chartex" xmlns:cx6="http://schemas.microsoft.com/office/drawing/2016/5/12/chartex" xmlns:cx7="http://schemas.microsoft.com/office/drawing/2016/5/13/chartex" xmlns:cx8="http://schemas.microsoft.com/office/drawing/2016/5/14/chartex" xmlns:mc="http://schemas.openxmlformats.org/markup-compatibility/2006" xmlns:aink="http://schemas.microsoft.com/office/drawing/2016/ink" xmlns:am3d="http://schemas.microsoft.com/office/drawing/2017/model3d" xmlns:o="urn:schemas-microsoft-com:office:office" xmlns:oel="http://schemas.microsoft.com/office/2019/extlst" xmlns:r="http://schemas.openxmlformats.org/officeDocument/2006/relationships" xmlns:m="http://schemas.openxmlformats.org/officeDocument/2006/math" xmlns:v="urn:schemas-microsoft-com:vml" xmlns:wp14="http://schemas.microsoft.com/office/word/2010/wordprocessingDrawing" xmlns:wp="http://schemas.openxmlformats.org/drawingml/2006/wordprocessingDrawing" xmlns:w10="urn:schemas-microsoft-com:office:word" xmlns:w="http://schemas.openxmlformats.org/wordprocessingml/2006/main" xmlns:w14="http://schemas.microsoft.com/office/word/2010/wordml" xmlns:w15="http://schemas.microsoft.com/office/word/2012/wordml" xmlns:w16cex="http://schemas.microsoft.com/office/word/2018/wordml/cex" xmlns:w16cid="http://schemas.microsoft.com/office/word/2016/wordml/cid" xmlns:w16="http://schemas.microsoft.com/office/word/2018/wordml" xmlns:w16du="http://schemas.microsoft.com/office/word/2023/wordml/word16du" xmlns:w16sdtdh="http://schemas.microsoft.com/office/word/2020/wordml/sdtdatahash" xmlns:w16se="http://schemas.microsoft.com/office/word/2015/wordml/symex" xmlns:wpg="http://schemas.microsoft.com/office/word/2010/wordprocessingGroup" xmlns:wpi="http://schemas.microsoft.com/office/word/2010/wordprocessingInk" xmlns:wne="http://schemas.microsoft.com/office/word/2006/wordml" xmlns:wps="http://schemas.microsoft.com/office/word/2010/wordprocessingShape" mc:Ignorable="w14 w15 w16se w16cid w16 w16cex w16sdtdh wp14">
+<w:endnotes xmlns:wpc="http://schemas.microsoft.com/office/word/2010/wordprocessingCanvas" xmlns:cx="http://schemas.microsoft.com/office/drawing/2014/chartex" xmlns:cx1="http://schemas.microsoft.com/office/drawing/2015/9/8/chartex" xmlns:cx2="http://schemas.microsoft.com/office/drawing/2015/10/21/chartex" xmlns:cx3="http://schemas.microsoft.com/office/drawing/2016/5/9/chartex" xmlns:cx4="http://schemas.microsoft.com/office/drawing/2016/5/10/chartex" xmlns:cx5="http://schemas.microsoft.com/office/drawing/2016/5/11/chartex" xmlns:cx6="http://schemas.microsoft.com/office/drawing/2016/5/12/chartex" xmlns:cx7="http://schemas.microsoft.com/office/drawing/2016/5/13/chartex" xmlns:cx8="http://schemas.microsoft.com/office/drawing/2016/5/14/chartex" xmlns:mc="http://schemas.openxmlformats.org/markup-compatibility/2006" xmlns:aink="http://schemas.microsoft.com/office/drawing/2016/ink" xmlns:am3d="http://schemas.microsoft.com/office/drawing/2017/model3d" xmlns:o="urn:schemas-microsoft-com:office:office" xmlns:oel="http://schemas.microsoft.com/office/2019/extlst" xmlns:r="http://schemas.openxmlformats.org/officeDocument/2006/relationships" xmlns:m="http://schemas.openxmlformats.org/officeDocument/2006/math" xmlns:v="urn:schemas-microsoft-com:vml" xmlns:wp14="http://schemas.microsoft.com/office/word/2010/wordprocessingDrawing" xmlns:wp="http://schemas.openxmlformats.org/drawingml/2006/wordprocessingDrawing" xmlns:w10="urn:schemas-microsoft-com:office:word" xmlns:w="http://schemas.openxmlformats.org/wordprocessingml/2006/main" xmlns:w14="http://schemas.microsoft.com/office/word/2010/wordml" xmlns:w15="http://schemas.microsoft.com/office/word/2012/wordml" xmlns:w16cex="http://schemas.microsoft.com/office/word/2018/wordml/cex" xmlns:w16cid="http://schemas.microsoft.com/office/word/2016/wordml/cid" xmlns:w16="http://schemas.microsoft.com/office/word/2018/wordml" xmlns:w16sdtdh="http://schemas.microsoft.com/office/word/2020/wordml/sdtdatahash" xmlns:w16se="http://schemas.microsoft.com/office/word/2015/wordml/symex" xmlns:wpg="http://schemas.microsoft.com/office/word/2010/wordprocessingGroup" xmlns:wpi="http://schemas.microsoft.com/office/word/2010/wordprocessingInk" xmlns:wne="http://schemas.microsoft.com/office/word/2006/wordml" xmlns:wps="http://schemas.microsoft.com/office/word/2010/wordprocessingShape" mc:Ignorable="w14 w15 w16se w16cid w16 w16cex w16sdtdh wp14">
   <w:endnote w:type="separator" w:id="-1">
     <w:p>
       <w:r>
@@ -1029,7 +2068,7 @@
 </file>
 
 <file path=word/footer1.xml><?xml version="1.0" encoding="utf-8"?>
-<w:ftr xmlns:wpc="http://schemas.microsoft.com/office/word/2010/wordprocessingCanvas" xmlns:cx="http://schemas.microsoft.com/office/drawing/2014/chartex" xmlns:cx1="http://schemas.microsoft.com/office/drawing/2015/9/8/chartex" xmlns:cx2="http://schemas.microsoft.com/office/drawing/2015/10/21/chartex" xmlns:cx3="http://schemas.microsoft.com/office/drawing/2016/5/9/chartex" xmlns:cx4="http://schemas.microsoft.com/office/drawing/2016/5/10/chartex" xmlns:cx5="http://schemas.microsoft.com/office/drawing/2016/5/11/chartex" xmlns:cx6="http://schemas.microsoft.com/office/drawing/2016/5/12/chartex" xmlns:cx7="http://schemas.microsoft.com/office/drawing/2016/5/13/chartex" xmlns:cx8="http://schemas.microsoft.com/office/drawing/2016/5/14/chartex" xmlns:mc="http://schemas.openxmlformats.org/markup-compatibility/2006" xmlns:aink="http://schemas.microsoft.com/office/drawing/2016/ink" xmlns:am3d="http://schemas.microsoft.com/office/drawing/2017/model3d" xmlns:o="urn:schemas-microsoft-com:office:office" xmlns:oel="http://schemas.microsoft.com/office/2019/extlst" xmlns:r="http://schemas.openxmlformats.org/officeDocument/2006/relationships" xmlns:m="http://schemas.openxmlformats.org/officeDocument/2006/math" xmlns:v="urn:schemas-microsoft-com:vml" xmlns:wp14="http://schemas.microsoft.com/office/word/2010/wordprocessingDrawing" xmlns:wp="http://schemas.openxmlformats.org/drawingml/2006/wordprocessingDrawing" xmlns:w10="urn:schemas-microsoft-com:office:word" xmlns:w="http://schemas.openxmlformats.org/wordprocessingml/2006/main" xmlns:w14="http://schemas.microsoft.com/office/word/2010/wordml" xmlns:w15="http://schemas.microsoft.com/office/word/2012/wordml" xmlns:w16cex="http://schemas.microsoft.com/office/word/2018/wordml/cex" xmlns:w16cid="http://schemas.microsoft.com/office/word/2016/wordml/cid" xmlns:w16="http://schemas.microsoft.com/office/word/2018/wordml" xmlns:w16du="http://schemas.microsoft.com/office/word/2023/wordml/word16du" xmlns:w16sdtdh="http://schemas.microsoft.com/office/word/2020/wordml/sdtdatahash" xmlns:w16se="http://schemas.microsoft.com/office/word/2015/wordml/symex" xmlns:wpg="http://schemas.microsoft.com/office/word/2010/wordprocessingGroup" xmlns:wpi="http://schemas.microsoft.com/office/word/2010/wordprocessingInk" xmlns:wne="http://schemas.microsoft.com/office/word/2006/wordml" xmlns:wps="http://schemas.microsoft.com/office/word/2010/wordprocessingShape" mc:Ignorable="w14 w15 w16se w16cid w16 w16cex w16sdtdh wp14">
+<w:ftr xmlns:wpc="http://schemas.microsoft.com/office/word/2010/wordprocessingCanvas" xmlns:cx="http://schemas.microsoft.com/office/drawing/2014/chartex" xmlns:cx1="http://schemas.microsoft.com/office/drawing/2015/9/8/chartex" xmlns:cx2="http://schemas.microsoft.com/office/drawing/2015/10/21/chartex" xmlns:cx3="http://schemas.microsoft.com/office/drawing/2016/5/9/chartex" xmlns:cx4="http://schemas.microsoft.com/office/drawing/2016/5/10/chartex" xmlns:cx5="http://schemas.microsoft.com/office/drawing/2016/5/11/chartex" xmlns:cx6="http://schemas.microsoft.com/office/drawing/2016/5/12/chartex" xmlns:cx7="http://schemas.microsoft.com/office/drawing/2016/5/13/chartex" xmlns:cx8="http://schemas.microsoft.com/office/drawing/2016/5/14/chartex" xmlns:mc="http://schemas.openxmlformats.org/markup-compatibility/2006" xmlns:aink="http://schemas.microsoft.com/office/drawing/2016/ink" xmlns:am3d="http://schemas.microsoft.com/office/drawing/2017/model3d" xmlns:o="urn:schemas-microsoft-com:office:office" xmlns:oel="http://schemas.microsoft.com/office/2019/extlst" xmlns:r="http://schemas.openxmlformats.org/officeDocument/2006/relationships" xmlns:m="http://schemas.openxmlformats.org/officeDocument/2006/math" xmlns:v="urn:schemas-microsoft-com:vml" xmlns:wp14="http://schemas.microsoft.com/office/word/2010/wordprocessingDrawing" xmlns:wp="http://schemas.openxmlformats.org/drawingml/2006/wordprocessingDrawing" xmlns:w10="urn:schemas-microsoft-com:office:word" xmlns:w="http://schemas.openxmlformats.org/wordprocessingml/2006/main" xmlns:w14="http://schemas.microsoft.com/office/word/2010/wordml" xmlns:w15="http://schemas.microsoft.com/office/word/2012/wordml" xmlns:w16cex="http://schemas.microsoft.com/office/word/2018/wordml/cex" xmlns:w16cid="http://schemas.microsoft.com/office/word/2016/wordml/cid" xmlns:w16="http://schemas.microsoft.com/office/word/2018/wordml" xmlns:w16sdtdh="http://schemas.microsoft.com/office/word/2020/wordml/sdtdatahash" xmlns:w16se="http://schemas.microsoft.com/office/word/2015/wordml/symex" xmlns:wpg="http://schemas.microsoft.com/office/word/2010/wordprocessingGroup" xmlns:wpi="http://schemas.microsoft.com/office/word/2010/wordprocessingInk" xmlns:wne="http://schemas.microsoft.com/office/word/2006/wordml" xmlns:wps="http://schemas.microsoft.com/office/word/2010/wordprocessingShape" mc:Ignorable="w14 w15 w16se w16cid w16 w16cex w16sdtdh wp14">
   <w:sdt>
     <w:sdtPr>
       <w:rPr>
@@ -1094,7 +2133,7 @@
 </file>
 
 <file path=word/footer2.xml><?xml version="1.0" encoding="utf-8"?>
-<w:ftr xmlns:wpc="http://schemas.microsoft.com/office/word/2010/wordprocessingCanvas" xmlns:cx="http://schemas.microsoft.com/office/drawing/2014/chartex" xmlns:cx1="http://schemas.microsoft.com/office/drawing/2015/9/8/chartex" xmlns:cx2="http://schemas.microsoft.com/office/drawing/2015/10/21/chartex" xmlns:cx3="http://schemas.microsoft.com/office/drawing/2016/5/9/chartex" xmlns:cx4="http://schemas.microsoft.com/office/drawing/2016/5/10/chartex" xmlns:cx5="http://schemas.microsoft.com/office/drawing/2016/5/11/chartex" xmlns:cx6="http://schemas.microsoft.com/office/drawing/2016/5/12/chartex" xmlns:cx7="http://schemas.microsoft.com/office/drawing/2016/5/13/chartex" xmlns:cx8="http://schemas.microsoft.com/office/drawing/2016/5/14/chartex" xmlns:mc="http://schemas.openxmlformats.org/markup-compatibility/2006" xmlns:aink="http://schemas.microsoft.com/office/drawing/2016/ink" xmlns:am3d="http://schemas.microsoft.com/office/drawing/2017/model3d" xmlns:o="urn:schemas-microsoft-com:office:office" xmlns:oel="http://schemas.microsoft.com/office/2019/extlst" xmlns:r="http://schemas.openxmlformats.org/officeDocument/2006/relationships" xmlns:m="http://schemas.openxmlformats.org/officeDocument/2006/math" xmlns:v="urn:schemas-microsoft-com:vml" xmlns:wp14="http://schemas.microsoft.com/office/word/2010/wordprocessingDrawing" xmlns:wp="http://schemas.openxmlformats.org/drawingml/2006/wordprocessingDrawing" xmlns:w10="urn:schemas-microsoft-com:office:word" xmlns:w="http://schemas.openxmlformats.org/wordprocessingml/2006/main" xmlns:w14="http://schemas.microsoft.com/office/word/2010/wordml" xmlns:w15="http://schemas.microsoft.com/office/word/2012/wordml" xmlns:w16cex="http://schemas.microsoft.com/office/word/2018/wordml/cex" xmlns:w16cid="http://schemas.microsoft.com/office/word/2016/wordml/cid" xmlns:w16="http://schemas.microsoft.com/office/word/2018/wordml" xmlns:w16du="http://schemas.microsoft.com/office/word/2023/wordml/word16du" xmlns:w16sdtdh="http://schemas.microsoft.com/office/word/2020/wordml/sdtdatahash" xmlns:w16se="http://schemas.microsoft.com/office/word/2015/wordml/symex" xmlns:wpg="http://schemas.microsoft.com/office/word/2010/wordprocessingGroup" xmlns:wpi="http://schemas.microsoft.com/office/word/2010/wordprocessingInk" xmlns:wne="http://schemas.microsoft.com/office/word/2006/wordml" xmlns:wps="http://schemas.microsoft.com/office/word/2010/wordprocessingShape" mc:Ignorable="w14 w15 w16se w16cid w16 w16cex w16sdtdh wp14">
+<w:ftr xmlns:wpc="http://schemas.microsoft.com/office/word/2010/wordprocessingCanvas" xmlns:cx="http://schemas.microsoft.com/office/drawing/2014/chartex" xmlns:cx1="http://schemas.microsoft.com/office/drawing/2015/9/8/chartex" xmlns:cx2="http://schemas.microsoft.com/office/drawing/2015/10/21/chartex" xmlns:cx3="http://schemas.microsoft.com/office/drawing/2016/5/9/chartex" xmlns:cx4="http://schemas.microsoft.com/office/drawing/2016/5/10/chartex" xmlns:cx5="http://schemas.microsoft.com/office/drawing/2016/5/11/chartex" xmlns:cx6="http://schemas.microsoft.com/office/drawing/2016/5/12/chartex" xmlns:cx7="http://schemas.microsoft.com/office/drawing/2016/5/13/chartex" xmlns:cx8="http://schemas.microsoft.com/office/drawing/2016/5/14/chartex" xmlns:mc="http://schemas.openxmlformats.org/markup-compatibility/2006" xmlns:aink="http://schemas.microsoft.com/office/drawing/2016/ink" xmlns:am3d="http://schemas.microsoft.com/office/drawing/2017/model3d" xmlns:o="urn:schemas-microsoft-com:office:office" xmlns:oel="http://schemas.microsoft.com/office/2019/extlst" xmlns:r="http://schemas.openxmlformats.org/officeDocument/2006/relationships" xmlns:m="http://schemas.openxmlformats.org/officeDocument/2006/math" xmlns:v="urn:schemas-microsoft-com:vml" xmlns:wp14="http://schemas.microsoft.com/office/word/2010/wordprocessingDrawing" xmlns:wp="http://schemas.openxmlformats.org/drawingml/2006/wordprocessingDrawing" xmlns:w10="urn:schemas-microsoft-com:office:word" xmlns:w="http://schemas.openxmlformats.org/wordprocessingml/2006/main" xmlns:w14="http://schemas.microsoft.com/office/word/2010/wordml" xmlns:w15="http://schemas.microsoft.com/office/word/2012/wordml" xmlns:w16cex="http://schemas.microsoft.com/office/word/2018/wordml/cex" xmlns:w16cid="http://schemas.microsoft.com/office/word/2016/wordml/cid" xmlns:w16="http://schemas.microsoft.com/office/word/2018/wordml" xmlns:w16sdtdh="http://schemas.microsoft.com/office/word/2020/wordml/sdtdatahash" xmlns:w16se="http://schemas.microsoft.com/office/word/2015/wordml/symex" xmlns:wpg="http://schemas.microsoft.com/office/word/2010/wordprocessingGroup" xmlns:wpi="http://schemas.microsoft.com/office/word/2010/wordprocessingInk" xmlns:wne="http://schemas.microsoft.com/office/word/2006/wordml" xmlns:wps="http://schemas.microsoft.com/office/word/2010/wordprocessingShape" mc:Ignorable="w14 w15 w16se w16cid w16 w16cex w16sdtdh wp14">
   <w:sdt>
     <w:sdtPr>
       <w:rPr>
@@ -1159,7 +2198,7 @@
 </file>
 
 <file path=word/footnotes.xml><?xml version="1.0" encoding="utf-8"?>
-<w:footnotes xmlns:wpc="http://schemas.microsoft.com/office/word/2010/wordprocessingCanvas" xmlns:cx="http://schemas.microsoft.com/office/drawing/2014/chartex" xmlns:cx1="http://schemas.microsoft.com/office/drawing/2015/9/8/chartex" xmlns:cx2="http://schemas.microsoft.com/office/drawing/2015/10/21/chartex" xmlns:cx3="http://schemas.microsoft.com/office/drawing/2016/5/9/chartex" xmlns:cx4="http://schemas.microsoft.com/office/drawing/2016/5/10/chartex" xmlns:cx5="http://schemas.microsoft.com/office/drawing/2016/5/11/chartex" xmlns:cx6="http://schemas.microsoft.com/office/drawing/2016/5/12/chartex" xmlns:cx7="http://schemas.microsoft.com/office/drawing/2016/5/13/chartex" xmlns:cx8="http://schemas.microsoft.com/office/drawing/2016/5/14/chartex" xmlns:mc="http://schemas.openxmlformats.org/markup-compatibility/2006" xmlns:aink="http://schemas.microsoft.com/office/drawing/2016/ink" xmlns:am3d="http://schemas.microsoft.com/office/drawing/2017/model3d" xmlns:o="urn:schemas-microsoft-com:office:office" xmlns:oel="http://schemas.microsoft.com/office/2019/extlst" xmlns:r="http://schemas.openxmlformats.org/officeDocument/2006/relationships" xmlns:m="http://schemas.openxmlformats.org/officeDocument/2006/math" xmlns:v="urn:schemas-microsoft-com:vml" xmlns:wp14="http://schemas.microsoft.com/office/word/2010/wordprocessingDrawing" xmlns:wp="http://schemas.openxmlformats.org/drawingml/2006/wordprocessingDrawing" xmlns:w10="urn:schemas-microsoft-com:office:word" xmlns:w="http://schemas.openxmlformats.org/wordprocessingml/2006/main" xmlns:w14="http://schemas.microsoft.com/office/word/2010/wordml" xmlns:w15="http://schemas.microsoft.com/office/word/2012/wordml" xmlns:w16cex="http://schemas.microsoft.com/office/word/2018/wordml/cex" xmlns:w16cid="http://schemas.microsoft.com/office/word/2016/wordml/cid" xmlns:w16="http://schemas.microsoft.com/office/word/2018/wordml" xmlns:w16du="http://schemas.microsoft.com/office/word/2023/wordml/word16du" xmlns:w16sdtdh="http://schemas.microsoft.com/office/word/2020/wordml/sdtdatahash" xmlns:w16se="http://schemas.microsoft.com/office/word/2015/wordml/symex" xmlns:wpg="http://schemas.microsoft.com/office/word/2010/wordprocessingGroup" xmlns:wpi="http://schemas.microsoft.com/office/word/2010/wordprocessingInk" xmlns:wne="http://schemas.microsoft.com/office/word/2006/wordml" xmlns:wps="http://schemas.microsoft.com/office/word/2010/wordprocessingShape" mc:Ignorable="w14 w15 w16se w16cid w16 w16cex w16sdtdh wp14">
+<w:footnotes xmlns:wpc="http://schemas.microsoft.com/office/word/2010/wordprocessingCanvas" xmlns:cx="http://schemas.microsoft.com/office/drawing/2014/chartex" xmlns:cx1="http://schemas.microsoft.com/office/drawing/2015/9/8/chartex" xmlns:cx2="http://schemas.microsoft.com/office/drawing/2015/10/21/chartex" xmlns:cx3="http://schemas.microsoft.com/office/drawing/2016/5/9/chartex" xmlns:cx4="http://schemas.microsoft.com/office/drawing/2016/5/10/chartex" xmlns:cx5="http://schemas.microsoft.com/office/drawing/2016/5/11/chartex" xmlns:cx6="http://schemas.microsoft.com/office/drawing/2016/5/12/chartex" xmlns:cx7="http://schemas.microsoft.com/office/drawing/2016/5/13/chartex" xmlns:cx8="http://schemas.microsoft.com/office/drawing/2016/5/14/chartex" xmlns:mc="http://schemas.openxmlformats.org/markup-compatibility/2006" xmlns:aink="http://schemas.microsoft.com/office/drawing/2016/ink" xmlns:am3d="http://schemas.microsoft.com/office/drawing/2017/model3d" xmlns:o="urn:schemas-microsoft-com:office:office" xmlns:oel="http://schemas.microsoft.com/office/2019/extlst" xmlns:r="http://schemas.openxmlformats.org/officeDocument/2006/relationships" xmlns:m="http://schemas.openxmlformats.org/officeDocument/2006/math" xmlns:v="urn:schemas-microsoft-com:vml" xmlns:wp14="http://schemas.microsoft.com/office/word/2010/wordprocessingDrawing" xmlns:wp="http://schemas.openxmlformats.org/drawingml/2006/wordprocessingDrawing" xmlns:w10="urn:schemas-microsoft-com:office:word" xmlns:w="http://schemas.openxmlformats.org/wordprocessingml/2006/main" xmlns:w14="http://schemas.microsoft.com/office/word/2010/wordml" xmlns:w15="http://schemas.microsoft.com/office/word/2012/wordml" xmlns:w16cex="http://schemas.microsoft.com/office/word/2018/wordml/cex" xmlns:w16cid="http://schemas.microsoft.com/office/word/2016/wordml/cid" xmlns:w16="http://schemas.microsoft.com/office/word/2018/wordml" xmlns:w16sdtdh="http://schemas.microsoft.com/office/word/2020/wordml/sdtdatahash" xmlns:w16se="http://schemas.microsoft.com/office/word/2015/wordml/symex" xmlns:wpg="http://schemas.microsoft.com/office/word/2010/wordprocessingGroup" xmlns:wpi="http://schemas.microsoft.com/office/word/2010/wordprocessingInk" xmlns:wne="http://schemas.microsoft.com/office/word/2006/wordml" xmlns:wps="http://schemas.microsoft.com/office/word/2010/wordprocessingShape" mc:Ignorable="w14 w15 w16se w16cid w16 w16cex w16sdtdh wp14">
   <w:footnote w:type="separator" w:id="-1">
     <w:p>
       <w:r>
@@ -1619,6 +2658,7 @@
   <w:style w:type="character" w:default="1" w:styleId="DefaultParagraphFont">
     <w:name w:val="Default Paragraph Font"/>
     <w:uiPriority w:val="1"/>
+    <w:semiHidden/>
     <w:unhideWhenUsed/>
   </w:style>
   <w:style w:type="table" w:default="1" w:styleId="TableNormal">

</xml_diff>

<commit_message>
Formatted tables and font types
</commit_message>
<xml_diff>
--- a/Project Document/Basic Architecture & UI Design.docx
+++ b/Project Document/Basic Architecture & UI Design.docx
@@ -291,6 +291,15 @@
     </w:p>
     <w:sdt>
       <w:sdtPr>
+        <w:rPr>
+          <w:rFonts w:ascii="Times New Roman" w:hAnsi="Times New Roman" w:cs="Times New Roman"/>
+          <w:b w:val="0"/>
+          <w:bCs w:val="0"/>
+          <w:color w:val="auto"/>
+          <w:sz w:val="24"/>
+          <w:szCs w:val="24"/>
+          <w:lang w:eastAsia="en-US"/>
+        </w:rPr>
         <w:id w:val="-1444675347"/>
         <w:docPartObj>
           <w:docPartGallery w:val="Table of Contents"/>
@@ -299,12 +308,7 @@
       </w:sdtPr>
       <w:sdtEndPr>
         <w:rPr>
-          <w:rFonts w:ascii="Times New Roman" w:hAnsi="Times New Roman" w:cs="Times New Roman"/>
           <w:noProof/>
-          <w:color w:val="auto"/>
-          <w:sz w:val="24"/>
-          <w:szCs w:val="24"/>
-          <w:lang w:eastAsia="en-US"/>
         </w:rPr>
       </w:sdtEndPr>
       <w:sdtContent>
@@ -1510,26 +1514,36 @@
           <w:rStyle w:val="PageNumber"/>
         </w:rPr>
       </w:pPr>
-      <w:bookmarkStart w:id="2" w:name="_Toc1"/>
-      <w:bookmarkStart w:id="3" w:name="_Toc131364609"/>
+      <w:bookmarkStart w:id="2" w:name="_Toc131364609"/>
+      <w:bookmarkStart w:id="3" w:name="_Toc1"/>
       <w:r>
         <w:rPr>
           <w:rStyle w:val="PageNumber"/>
           <w:rFonts w:eastAsia="Arial Unicode MS" w:cs="Arial Unicode MS"/>
           <w:lang w:val="en-US"/>
         </w:rPr>
-        <w:t>Chosen class diagram</w:t>
-      </w:r>
-      <w:bookmarkEnd w:id="3"/>
+        <w:t xml:space="preserve">Chosen class </w:t>
+      </w:r>
+      <w:proofErr w:type="gramStart"/>
       <w:r>
         <w:rPr>
           <w:rStyle w:val="PageNumber"/>
           <w:rFonts w:eastAsia="Arial Unicode MS" w:cs="Arial Unicode MS"/>
           <w:lang w:val="en-US"/>
         </w:rPr>
+        <w:t>diagram</w:t>
+      </w:r>
+      <w:bookmarkEnd w:id="2"/>
+      <w:proofErr w:type="gramEnd"/>
+      <w:r>
+        <w:rPr>
+          <w:rStyle w:val="PageNumber"/>
+          <w:rFonts w:eastAsia="Arial Unicode MS" w:cs="Arial Unicode MS"/>
+          <w:lang w:val="en-US"/>
+        </w:rPr>
         <w:t xml:space="preserve"> </w:t>
       </w:r>
-      <w:bookmarkEnd w:id="2"/>
+      <w:bookmarkEnd w:id="3"/>
     </w:p>
     <w:p>
       <w:pPr>
@@ -1606,10 +1620,20 @@
           <w:rFonts w:eastAsia="Arial Unicode MS" w:cs="Arial Unicode MS"/>
           <w:lang w:val="en-US"/>
         </w:rPr>
-        <w:t>Discarded alternatives</w:t>
+        <w:t xml:space="preserve">Discarded </w:t>
+      </w:r>
+      <w:proofErr w:type="gramStart"/>
+      <w:r>
+        <w:rPr>
+          <w:rStyle w:val="PageNumber"/>
+          <w:rFonts w:eastAsia="Arial Unicode MS" w:cs="Arial Unicode MS"/>
+          <w:lang w:val="en-US"/>
+        </w:rPr>
+        <w:t>alternatives</w:t>
       </w:r>
       <w:bookmarkEnd w:id="4"/>
       <w:bookmarkEnd w:id="5"/>
+      <w:proofErr w:type="gramEnd"/>
     </w:p>
     <w:p>
       <w:pPr>
@@ -1817,7 +1841,21 @@
         <w:rPr>
           <w:rFonts w:ascii="Calibri" w:hAnsi="Calibri"/>
         </w:rPr>
-        <w:t xml:space="preserve"> the game board, represented as the Board class. This also explains the dependency relationship between these two classes and the corresponding multiplicity as there can only be one application and one board at a time. Another reason we have decided to create the Application class as well is because we eventually plan to implement a dedicated user interface where the logic will also fall under this particular class.</w:t>
+        <w:t xml:space="preserve"> the game board, represented as the Board class. This also explains the dependency relationship between these two classes and the corresponding multiplicity as there can only be one application and one board at a time. Another reason we have decided to create the Application class as well is because we eventually plan to implement a dedicated user interface where the logic will also fall under this </w:t>
+      </w:r>
+      <w:proofErr w:type="gramStart"/>
+      <w:r>
+        <w:rPr>
+          <w:rFonts w:ascii="Calibri" w:hAnsi="Calibri"/>
+        </w:rPr>
+        <w:t>particular class</w:t>
+      </w:r>
+      <w:proofErr w:type="gramEnd"/>
+      <w:r>
+        <w:rPr>
+          <w:rFonts w:ascii="Calibri" w:hAnsi="Calibri"/>
+        </w:rPr>
+        <w:t>.</w:t>
       </w:r>
     </w:p>
     <w:p>
@@ -2053,7 +2091,21 @@
         <w:rPr>
           <w:lang w:val="en-US"/>
         </w:rPr>
-        <w:t>As shown in the figure above, the Board class will be representing the game board in which the players will be using to play the game. There is an aggregation relationship between the Board class and the Node class as our team has decided that if there is no game board, there will be no nodes for tokens to be placed on the board. Since there are 24 possible locations for tokens to be placed on a standard board, the multiplicity is presented as such. Since the game can be played in a “Player vs Player” format where there will be 2 real players, Tutorial format and “Player vs Computer” format where there is 1 real player and 1 computer, the multiplicity relationship between the Board class and Actor abstract class is presented as shown. At the end of every player move, and at the start of the game before the first player makes his turn, we plan for there to be a ticking mechanism that ticks the board to calculate all the possible legal moves that can be allowed for the actors which explains the dependency relationship.</w:t>
+        <w:t xml:space="preserve">As shown in the figure above, the Board class will be representing the game </w:t>
+      </w:r>
+      <w:proofErr w:type="gramStart"/>
+      <w:r>
+        <w:rPr>
+          <w:lang w:val="en-US"/>
+        </w:rPr>
+        <w:t>board in</w:t>
+      </w:r>
+      <w:proofErr w:type="gramEnd"/>
+      <w:r>
+        <w:rPr>
+          <w:lang w:val="en-US"/>
+        </w:rPr>
+        <w:t xml:space="preserve"> which the players will be using to play the game. There is an aggregation relationship between the Board class and the Node class as our team has decided that if there is no game board, there will be no nodes for tokens to be placed on the board. Since there are 24 possible locations for tokens to be placed on a standard board, the multiplicity is presented as such. Since the game can be played in a “Player vs Player” format where there will be 2 real players, Tutorial format and “Player vs Computer” format where there is 1 real player and 1 computer, the multiplicity relationship between the Board class and Actor abstract class is presented as shown. At the end of every player move, and at the start of the game before the first player makes his turn, we plan for there to be a ticking mechanism that ticks the board to calculate all the possible legal moves that can be allowed for the actors which explains the dependency relationship.</w:t>
       </w:r>
     </w:p>
     <w:p>
@@ -2194,7 +2246,21 @@
         <w:rPr>
           <w:lang w:val="en-US"/>
         </w:rPr>
-        <w:t>As shown in the figure above, the Node class will be representing the areas in which tokens can be placed. Nodes will be storing the instances of Token, and since only one token can be on one node at a time, this explains the dependency relationship and multiplicity as shown.</w:t>
+        <w:t xml:space="preserve">As shown in the figure above, the Node class will </w:t>
+      </w:r>
+      <w:proofErr w:type="gramStart"/>
+      <w:r>
+        <w:rPr>
+          <w:lang w:val="en-US"/>
+        </w:rPr>
+        <w:t>be representing</w:t>
+      </w:r>
+      <w:proofErr w:type="gramEnd"/>
+      <w:r>
+        <w:rPr>
+          <w:lang w:val="en-US"/>
+        </w:rPr>
+        <w:t xml:space="preserve"> the areas in which tokens can be placed. Nodes will be storing the instances of Token, and since only one token can be on one node at a time, this explains the dependency relationship and multiplicity as shown.</w:t>
       </w:r>
     </w:p>
     <w:p>
@@ -2363,7 +2429,35 @@
         <w:rPr>
           <w:lang w:val="en-US"/>
         </w:rPr>
-        <w:t>Another design that was proposed as well was to use an abstract class called Location and Node were to extend from it. But after thorough discussion we have decided that was going to be unnecessary based on the current requirements and the additional requirements provided since they would all be using Nodes and that the attributes of Nodes would not change. Thus, we have decided to omit the creation of an extra abstract class and obvious differences can be seen aside from a reduction of classes in the domain modelling.</w:t>
+        <w:t xml:space="preserve">Another design that was proposed as well was to use an abstract class called Location and </w:t>
+      </w:r>
+      <w:proofErr w:type="gramStart"/>
+      <w:r>
+        <w:rPr>
+          <w:lang w:val="en-US"/>
+        </w:rPr>
+        <w:t>Node were</w:t>
+      </w:r>
+      <w:proofErr w:type="gramEnd"/>
+      <w:r>
+        <w:rPr>
+          <w:lang w:val="en-US"/>
+        </w:rPr>
+        <w:t xml:space="preserve"> to extend from it. But after thorough discussion we </w:t>
+      </w:r>
+      <w:proofErr w:type="gramStart"/>
+      <w:r>
+        <w:rPr>
+          <w:lang w:val="en-US"/>
+        </w:rPr>
+        <w:t>have decided</w:t>
+      </w:r>
+      <w:proofErr w:type="gramEnd"/>
+      <w:r>
+        <w:rPr>
+          <w:lang w:val="en-US"/>
+        </w:rPr>
+        <w:t xml:space="preserve"> that was going to be unnecessary based on the current requirements and the additional requirements provided since they would all be using Nodes and that the attributes of Nodes would not change. Thus, we have decided to omit the creation of an extra abstract class and obvious differences can be seen aside from a reduction of classes in the domain modelling.</w:t>
       </w:r>
     </w:p>
     <w:p>
@@ -2504,7 +2598,21 @@
         <w:rPr>
           <w:lang w:val="en-US"/>
         </w:rPr>
-        <w:t>As shown in the figure above, an abstract class Actor was created, and the Player and Computer class extends from Actor. This is because we as a team have made a common assumption that if the computer class were to just be a random move selector as per the suggested manner of implementing the computer, it functions similarly to a normal player in terms of what can be done, except that this time it is random. We decided to take into consideration the Dependency Inversion Principle (DIP) so that the heuristic of the computer class can be improved on from just being a random move selector if there is a need to in the future. The enumeration Capability is to prevent the Player of Computer from playing any illegal actions, and since an Actor can select an action from a list of possible actions, there is 1…* multiplicity as shown in the figure. As per the rules, an actor will store a list of actions that can be made, and is capable of performing 2 actions in a turn if a mill were to be formed and an opponent’s token can be removed, 1 action if the player can only put a token or move a token and if the actor is incapable of making any actions he has lost the game, hence explaining the association relationship and multiplicity . An actor will have an inventory list consisting of tokens, in which he can own a maximum of 9 tokens at a time down to a minimum of 2 tokens at a time, hence the association and multiplicity as shown. A design choice was also made here in whether we were to decide on the Actor to Action multiplicity to be a 1 to 1…2 or a 1 to 0…2 relationship. We decided with the latter as we collectively decided to use an enumeration to update the action list for when the actor has no legal moves available, thus not having any legal actions to select from. This is just to adhere to the SRP as the enumeration Capable was designed solely to show what actions can be taken by the Actor.</w:t>
+        <w:t xml:space="preserve">As shown in the figure above, an abstract class Actor was created, and the Player and Computer class extends from Actor. This is because we as a team have made a common assumption that if the computer class were to just be a random move selector as per the suggested manner of implementing the computer, it functions similarly to a normal player in terms of what can be done, except that this time it is random. We decided to take into consideration the Dependency Inversion Principle (DIP) so that the heuristic of the computer class can be </w:t>
+      </w:r>
+      <w:proofErr w:type="gramStart"/>
+      <w:r>
+        <w:rPr>
+          <w:lang w:val="en-US"/>
+        </w:rPr>
+        <w:t>improved on</w:t>
+      </w:r>
+      <w:proofErr w:type="gramEnd"/>
+      <w:r>
+        <w:rPr>
+          <w:lang w:val="en-US"/>
+        </w:rPr>
+        <w:t xml:space="preserve"> from just being a random move selector if there is a need to in the future. The enumeration Capability is to prevent the Player of Computer from playing any illegal actions, and since an Actor can select an action from a list of possible actions, there is 1…* multiplicity as shown in the figure. As per the rules, an actor will store a list of actions that can be made, and is capable of performing 2 actions in a turn if a mill were to be formed and an opponent’s token can be removed, 1 action if the player can only put a token or move a token and if the actor is incapable of making any actions he has lost the game, hence explaining the association relationship and multiplicity . An actor will have an inventory list consisting of tokens, in which he can own a maximum of 9 tokens at a time down to a minimum of 2 tokens at a time, hence the association and multiplicity as shown. A design choice was also made here in whether we were to decide on the Actor to Action multiplicity to be a 1 to 1…2 or a 1 to 0…2 relationship. We decided with the latter as we collectively decided to use an enumeration to update the action list for when the actor has no legal moves available, thus not having any legal actions to select from. This is just to adhere to the SRP as the enumeration Capable was designed solely to show what actions can be taken by the Actor.</w:t>
       </w:r>
     </w:p>
     <w:p>
@@ -2800,8 +2908,16 @@
         <w:rPr>
           <w:lang w:val="en-US"/>
         </w:rPr>
-        <w:t>Discarded alternative</w:t>
-      </w:r>
+        <w:t xml:space="preserve">Discarded </w:t>
+      </w:r>
+      <w:proofErr w:type="gramStart"/>
+      <w:r>
+        <w:rPr>
+          <w:lang w:val="en-US"/>
+        </w:rPr>
+        <w:t>alternative</w:t>
+      </w:r>
+      <w:proofErr w:type="gramEnd"/>
     </w:p>
     <w:p>
       <w:pPr>
@@ -3045,7 +3161,23 @@
           <w:rFonts w:ascii="Calibri" w:hAnsi="Calibri"/>
           <w:lang w:val="en-US"/>
         </w:rPr>
-        <w:t>This Action abstract class is created to reduce duplication of code, and avoid breaching the Don</w:t>
+        <w:t xml:space="preserve">This Action abstract class is created to reduce duplication of </w:t>
+      </w:r>
+      <w:proofErr w:type="gramStart"/>
+      <w:r>
+        <w:rPr>
+          <w:rFonts w:ascii="Calibri" w:hAnsi="Calibri"/>
+          <w:lang w:val="en-US"/>
+        </w:rPr>
+        <w:t>code, and</w:t>
+      </w:r>
+      <w:proofErr w:type="gramEnd"/>
+      <w:r>
+        <w:rPr>
+          <w:rFonts w:ascii="Calibri" w:hAnsi="Calibri"/>
+          <w:lang w:val="en-US"/>
+        </w:rPr>
+        <w:t xml:space="preserve"> avoid breaching the Don</w:t>
       </w:r>
       <w:r>
         <w:rPr>
@@ -3077,12 +3209,21 @@
           <w:rFonts w:ascii="Calibri" w:eastAsia="Calibri" w:hAnsi="Calibri" w:cs="Calibri"/>
         </w:rPr>
       </w:pPr>
-      <w:r>
-        <w:rPr>
-          <w:rFonts w:ascii="Calibri" w:hAnsi="Calibri"/>
-          <w:lang w:val="en-US"/>
-        </w:rPr>
-        <w:t>Action class will be mainly responsible for updating the number of tokens in Actors</w:t>
+      <w:proofErr w:type="gramStart"/>
+      <w:r>
+        <w:rPr>
+          <w:rFonts w:ascii="Calibri" w:hAnsi="Calibri"/>
+          <w:lang w:val="en-US"/>
+        </w:rPr>
+        <w:t>Action</w:t>
+      </w:r>
+      <w:proofErr w:type="gramEnd"/>
+      <w:r>
+        <w:rPr>
+          <w:rFonts w:ascii="Calibri" w:hAnsi="Calibri"/>
+          <w:lang w:val="en-US"/>
+        </w:rPr>
+        <w:t xml:space="preserve"> class will be mainly responsible for updating the number of tokens in Actors</w:t>
       </w:r>
       <w:r>
         <w:rPr>
@@ -3287,7 +3428,23 @@
           <w:rFonts w:ascii="Calibri" w:hAnsi="Calibri"/>
           <w:lang w:val="en-US"/>
         </w:rPr>
-        <w:t>This subclass will contain methods to check for empty adjacent nodes on the board, and allow the actor to slide the token to an adjacent empty node.</w:t>
+        <w:t xml:space="preserve">This subclass will contain methods to check for empty adjacent nodes on the </w:t>
+      </w:r>
+      <w:proofErr w:type="gramStart"/>
+      <w:r>
+        <w:rPr>
+          <w:rFonts w:ascii="Calibri" w:hAnsi="Calibri"/>
+          <w:lang w:val="en-US"/>
+        </w:rPr>
+        <w:t>board, and</w:t>
+      </w:r>
+      <w:proofErr w:type="gramEnd"/>
+      <w:r>
+        <w:rPr>
+          <w:rFonts w:ascii="Calibri" w:hAnsi="Calibri"/>
+          <w:lang w:val="en-US"/>
+        </w:rPr>
+        <w:t xml:space="preserve"> allow the actor to slide the token to an adjacent empty node.</w:t>
       </w:r>
     </w:p>
     <w:p>
@@ -3586,8 +3743,8 @@
           <w:lang w:val="en-US"/>
         </w:rPr>
       </w:pPr>
-      <w:bookmarkStart w:id="26" w:name="_Toc13"/>
-      <w:bookmarkStart w:id="27" w:name="_Toc131364621"/>
+      <w:bookmarkStart w:id="26" w:name="_Toc131364621"/>
+      <w:bookmarkStart w:id="27" w:name="_Toc13"/>
       <w:r>
         <w:rPr>
           <w:rStyle w:val="PageNumber"/>
@@ -3597,7 +3754,7 @@
         <w:lastRenderedPageBreak/>
         <w:t>Basic UI Design</w:t>
       </w:r>
-      <w:bookmarkEnd w:id="27"/>
+      <w:bookmarkEnd w:id="26"/>
       <w:r>
         <w:rPr>
           <w:rStyle w:val="PageNumber"/>
@@ -3606,7 +3763,7 @@
         </w:rPr>
         <w:t xml:space="preserve"> </w:t>
       </w:r>
-      <w:bookmarkEnd w:id="26"/>
+      <w:bookmarkEnd w:id="27"/>
     </w:p>
     <w:p>
       <w:pPr>
@@ -3628,10 +3785,16 @@
       </w:r>
     </w:p>
     <w:p>
+      <w:pPr>
+        <w:rPr>
+          <w:rFonts w:ascii="Calibri" w:hAnsi="Calibri" w:cs="Calibri"/>
+        </w:rPr>
+      </w:pPr>
       <w:hyperlink r:id="rId21" w:anchor="G12ebnQ0eJSluAvqMq2JaeMFgmW9mZkwiX" w:history="1">
         <w:r>
           <w:rPr>
             <w:rStyle w:val="Hyperlink"/>
+            <w:rFonts w:ascii="Calibri" w:hAnsi="Calibri" w:cs="Calibri"/>
           </w:rPr>
           <w:t>https://app.diagrams.net/#G12ebnQ0eJSluAvqMq2JaeMFgmW9mZkwiX</w:t>
         </w:r>

</xml_diff>